<commit_message>
Edited word document and powerpoint
</commit_message>
<xml_diff>
--- a/Documentations/Assignment.docx
+++ b/Documentations/Assignment.docx
@@ -7,6 +7,7 @@
         <w:rPr>
           <w:rFonts w:asciiTheme="majorHAnsi" w:eastAsiaTheme="majorEastAsia" w:hAnsiTheme="majorHAnsi" w:cstheme="majorBidi"/>
           <w:caps/>
+          <w:lang w:val="fi-FI" w:eastAsia="en-US"/>
         </w:rPr>
         <w:id w:val="388300724"/>
         <w:docPartObj>
@@ -18,12 +19,9 @@
         <w:rPr>
           <w:rFonts w:asciiTheme="minorHAnsi" w:eastAsiaTheme="minorHAnsi" w:hAnsiTheme="minorHAnsi" w:cstheme="minorBidi"/>
           <w:caps w:val="0"/>
-          <w:lang w:val="fi-FI" w:eastAsia="en-US"/>
         </w:rPr>
       </w:sdtEndPr>
       <w:sdtContent>
-        <w:bookmarkStart w:id="0" w:name="_GoBack" w:displacedByCustomXml="prev"/>
-        <w:bookmarkEnd w:id="0" w:displacedByCustomXml="prev"/>
         <w:tbl>
           <w:tblPr>
             <w:tblW w:w="5000" w:type="pct"/>
@@ -73,6 +71,7 @@
                 <w:dataBinding w:prefixMappings="xmlns:ns0='http://schemas.openxmlformats.org/package/2006/metadata/core-properties' xmlns:ns1='http://purl.org/dc/elements/1.1/'" w:xpath="/ns0:coreProperties[1]/ns1:title[1]" w:storeItemID="{6C3C8BC8-F283-45AE-878A-BAB7291924A1}"/>
                 <w:text/>
               </w:sdtPr>
+              <w:sdtEndPr/>
               <w:sdtContent>
                 <w:tc>
                   <w:tcPr>
@@ -143,6 +142,7 @@
                     <w:dataBinding w:prefixMappings="xmlns:ns0='http://schemas.openxmlformats.org/package/2006/metadata/core-properties' xmlns:ns1='http://purl.org/dc/elements/1.1/'" w:xpath="/ns0:coreProperties[1]/ns1:subject[1]" w:storeItemID="{6C3C8BC8-F283-45AE-878A-BAB7291924A1}"/>
                     <w:text/>
                   </w:sdtPr>
+                  <w:sdtEndPr/>
                   <w:sdtContent>
                     <w:r>
                       <w:rPr>
@@ -207,33 +207,8 @@
                     <w:b/>
                     <w:bCs/>
                   </w:rPr>
-                  <w:t xml:space="preserve">Muhammad </w:t>
+                  <w:t>Muhammad Salihin Bin Zaol-kefli</w:t>
                 </w:r>
-                <w:proofErr w:type="spellStart"/>
-                <w:r>
-                  <w:rPr>
-                    <w:b/>
-                    <w:bCs/>
-                  </w:rPr>
-                  <w:t>Salihin</w:t>
-                </w:r>
-                <w:proofErr w:type="spellEnd"/>
-                <w:r>
-                  <w:rPr>
-                    <w:b/>
-                    <w:bCs/>
-                  </w:rPr>
-                  <w:t xml:space="preserve"> Bin </w:t>
-                </w:r>
-                <w:proofErr w:type="spellStart"/>
-                <w:r>
-                  <w:rPr>
-                    <w:b/>
-                    <w:bCs/>
-                  </w:rPr>
-                  <w:t>Zaol-kefli</w:t>
-                </w:r>
-                <w:proofErr w:type="spellEnd"/>
               </w:p>
               <w:p>
                 <w:pPr>
@@ -266,33 +241,8 @@
                     <w:b/>
                     <w:bCs/>
                   </w:rPr>
-                  <w:t xml:space="preserve">Fong </w:t>
+                  <w:t>Fong Zhi Zhong</w:t>
                 </w:r>
-                <w:proofErr w:type="spellStart"/>
-                <w:r>
-                  <w:rPr>
-                    <w:b/>
-                    <w:bCs/>
-                  </w:rPr>
-                  <w:t>Zhi</w:t>
-                </w:r>
-                <w:proofErr w:type="spellEnd"/>
-                <w:r>
-                  <w:rPr>
-                    <w:b/>
-                    <w:bCs/>
-                  </w:rPr>
-                  <w:t xml:space="preserve"> </w:t>
-                </w:r>
-                <w:proofErr w:type="spellStart"/>
-                <w:r>
-                  <w:rPr>
-                    <w:b/>
-                    <w:bCs/>
-                  </w:rPr>
-                  <w:t>Zhong</w:t>
-                </w:r>
-                <w:proofErr w:type="spellEnd"/>
               </w:p>
             </w:tc>
           </w:tr>
@@ -341,6 +291,7 @@
                 <w:dataBinding w:prefixMappings="xmlns:ns0='http://schemas.microsoft.com/office/2006/coverPageProps'" w:xpath="/ns0:CoverPageProperties[1]/ns0:Abstract[1]" w:storeItemID="{55AF091B-3C7A-41E3-B477-F2FDAA23CFDA}"/>
                 <w:text/>
               </w:sdtPr>
+              <w:sdtEndPr/>
               <w:sdtContent>
                 <w:tc>
                   <w:tcPr>
@@ -586,6 +537,15 @@
         </w:rPr>
         <w:t>A* AI</w:t>
       </w:r>
+      <w:r>
+        <w:rPr>
+          <w:rFonts w:asciiTheme="majorHAnsi" w:hAnsiTheme="majorHAnsi"/>
+          <w:b/>
+          <w:sz w:val="28"/>
+          <w:szCs w:val="28"/>
+        </w:rPr>
+        <w:t xml:space="preserve"> (Random Movement)</w:t>
+      </w:r>
     </w:p>
     <w:p>
       <w:pPr>
@@ -608,8 +568,66 @@
           <w:sz w:val="28"/>
           <w:szCs w:val="28"/>
         </w:rPr>
-        <w:t>Prediction AI</w:t>
-      </w:r>
+        <w:t>A* AI (Chasing</w:t>
+      </w:r>
+      <w:bookmarkStart w:id="0" w:name="_GoBack"/>
+      <w:bookmarkEnd w:id="0"/>
+      <w:r>
+        <w:rPr>
+          <w:rFonts w:asciiTheme="majorHAnsi" w:hAnsiTheme="majorHAnsi"/>
+          <w:b/>
+          <w:sz w:val="28"/>
+          <w:szCs w:val="28"/>
+        </w:rPr>
+        <w:t>)</w:t>
+      </w:r>
+    </w:p>
+    <w:p>
+      <w:pPr>
+        <w:pStyle w:val="ListParagraph"/>
+        <w:ind w:left="1440"/>
+        <w:rPr>
+          <w:rFonts w:asciiTheme="majorHAnsi" w:hAnsiTheme="majorHAnsi"/>
+          <w:b/>
+          <w:sz w:val="28"/>
+          <w:szCs w:val="28"/>
+        </w:rPr>
+      </w:pPr>
+    </w:p>
+    <w:p>
+      <w:pPr>
+        <w:pStyle w:val="ListParagraph"/>
+        <w:numPr>
+          <w:ilvl w:val="0"/>
+          <w:numId w:val="1"/>
+        </w:numPr>
+        <w:rPr>
+          <w:rFonts w:asciiTheme="majorHAnsi" w:hAnsiTheme="majorHAnsi"/>
+          <w:b/>
+          <w:sz w:val="28"/>
+          <w:szCs w:val="28"/>
+        </w:rPr>
+      </w:pPr>
+      <w:r>
+        <w:rPr>
+          <w:rFonts w:asciiTheme="majorHAnsi" w:hAnsiTheme="majorHAnsi"/>
+          <w:b/>
+          <w:sz w:val="28"/>
+          <w:szCs w:val="28"/>
+        </w:rPr>
+        <w:t>Task List &amp; Code Snippet</w:t>
+      </w:r>
+    </w:p>
+    <w:p>
+      <w:pPr>
+        <w:pStyle w:val="ListParagraph"/>
+        <w:rPr>
+          <w:rFonts w:asciiTheme="majorHAnsi" w:hAnsiTheme="majorHAnsi"/>
+          <w:b/>
+          <w:sz w:val="28"/>
+          <w:szCs w:val="28"/>
+        </w:rPr>
+      </w:pPr>
     </w:p>
     <w:p/>
     <w:p/>
@@ -627,7 +645,6 @@
     <w:p/>
     <w:p/>
     <w:p/>
-    <w:p/>
     <w:p>
       <w:pPr>
         <w:rPr>
@@ -648,7 +665,6 @@
           <w:u w:val="single"/>
           <w:lang w:val="en-US"/>
         </w:rPr>
-        <w:lastRenderedPageBreak/>
         <w:t>Option</w:t>
       </w:r>
     </w:p>
@@ -726,7 +742,19 @@
         <w:rPr>
           <w:lang w:val="en-US"/>
         </w:rPr>
-        <w:t xml:space="preserve"> person with the camera being top down view. The Artificial Intelligence will be will be implemented on the ghosts and will be different from that of the original.</w:t>
+        <w:t xml:space="preserve"> person with the camera being top down view. The </w:t>
+      </w:r>
+      <w:r>
+        <w:rPr>
+          <w:lang w:val="en-US"/>
+        </w:rPr>
+        <w:t xml:space="preserve">Artificial Intelligence </w:t>
+      </w:r>
+      <w:r>
+        <w:rPr>
+          <w:lang w:val="en-US"/>
+        </w:rPr>
+        <w:t>will be implemented on the ghosts and will be different from that of the original.</w:t>
       </w:r>
     </w:p>
     <w:p>
@@ -772,7 +800,19 @@
         <w:rPr>
           <w:lang w:val="en-US"/>
         </w:rPr>
-        <w:t>The game will be player input based. Players will control the Pac – Man and collect as many bits as possible before the number of lives becomes 0.</w:t>
+        <w:t xml:space="preserve">The game will be player input based. Players will control the Pac – Man and collect as many bits as possible </w:t>
+      </w:r>
+      <w:r>
+        <w:rPr>
+          <w:lang w:val="en-US"/>
+        </w:rPr>
+        <w:t xml:space="preserve">and progress through the levels </w:t>
+      </w:r>
+      <w:r>
+        <w:rPr>
+          <w:lang w:val="en-US"/>
+        </w:rPr>
+        <w:t>before the number of lives becomes 0.</w:t>
       </w:r>
     </w:p>
     <w:p>
@@ -802,31 +842,71 @@
           <w:u w:val="single"/>
           <w:lang w:val="en-US"/>
         </w:rPr>
-        <w:t xml:space="preserve">Types </w:t>
-      </w:r>
-      <w:proofErr w:type="gramStart"/>
-      <w:r>
+        <w:t>Types Of AI</w:t>
+      </w:r>
+    </w:p>
+    <w:p>
+      <w:pPr>
         <w:rPr>
           <w:rFonts w:asciiTheme="majorHAnsi" w:hAnsiTheme="majorHAnsi"/>
           <w:b/>
           <w:sz w:val="24"/>
           <w:szCs w:val="24"/>
-          <w:u w:val="single"/>
-          <w:lang w:val="en-US"/>
-        </w:rPr>
-        <w:t>Of</w:t>
-      </w:r>
-      <w:proofErr w:type="gramEnd"/>
+          <w:lang w:val="en-US"/>
+        </w:rPr>
+      </w:pPr>
       <w:r>
         <w:rPr>
           <w:rFonts w:asciiTheme="majorHAnsi" w:hAnsiTheme="majorHAnsi"/>
           <w:b/>
           <w:sz w:val="24"/>
           <w:szCs w:val="24"/>
-          <w:u w:val="single"/>
-          <w:lang w:val="en-US"/>
-        </w:rPr>
-        <w:t xml:space="preserve"> AI</w:t>
+          <w:lang w:val="en-US"/>
+        </w:rPr>
+        <w:t>Waypoint AI</w:t>
+      </w:r>
+    </w:p>
+    <w:p>
+      <w:pPr>
+        <w:rPr>
+          <w:lang w:val="en-US"/>
+        </w:rPr>
+      </w:pPr>
+      <w:r>
+        <w:rPr>
+          <w:lang w:val="en-US"/>
+        </w:rPr>
+        <w:t>Ghost AI makes use of Waypoin</w:t>
+      </w:r>
+      <w:r>
+        <w:rPr>
+          <w:lang w:val="en-US"/>
+        </w:rPr>
+        <w:t>ts. Waypoints are set in the level’s corresponding waypoint level text</w:t>
+      </w:r>
+      <w:r>
+        <w:rPr>
+          <w:lang w:val="en-US"/>
+        </w:rPr>
+        <w:t xml:space="preserve"> </w:t>
+      </w:r>
+      <w:r>
+        <w:rPr>
+          <w:lang w:val="en-US"/>
+        </w:rPr>
+        <w:t>file</w:t>
+      </w:r>
+      <w:r>
+        <w:rPr>
+          <w:lang w:val="en-US"/>
+        </w:rPr>
+        <w:t>.</w:t>
+      </w:r>
+      <w:r>
+        <w:rPr>
+          <w:lang w:val="en-US"/>
+        </w:rPr>
+        <w:t xml:space="preserve"> They are then stored into a list for the AI to traverse through.</w:t>
       </w:r>
     </w:p>
     <w:p>
@@ -839,7 +919,9 @@
           <w:lang w:val="en-US"/>
         </w:rPr>
       </w:pPr>
-      <w:r>
+    </w:p>
+    <w:p>
+      <w:pPr>
         <w:rPr>
           <w:rFonts w:asciiTheme="majorHAnsi" w:hAnsiTheme="majorHAnsi"/>
           <w:b/>
@@ -847,64 +929,8 @@
           <w:szCs w:val="24"/>
           <w:lang w:val="en-US"/>
         </w:rPr>
-        <w:t>Waypoint AI</w:t>
-      </w:r>
-    </w:p>
-    <w:p>
-      <w:pPr>
-        <w:rPr>
-          <w:lang w:val="en-US"/>
-        </w:rPr>
-      </w:pPr>
-      <w:r>
-        <w:rPr>
-          <w:lang w:val="en-US"/>
-        </w:rPr>
-        <w:t xml:space="preserve">Ghost AI makes use of Waypoints. Waypoints are set in the CSV. </w:t>
-      </w:r>
-      <w:proofErr w:type="gramStart"/>
-      <w:r>
-        <w:rPr>
-          <w:lang w:val="en-US"/>
-        </w:rPr>
-        <w:t>Represen</w:t>
-      </w:r>
-      <w:r>
-        <w:rPr>
-          <w:lang w:val="en-US"/>
-        </w:rPr>
-        <w:t>ted by letters (</w:t>
-      </w:r>
-      <w:proofErr w:type="spellStart"/>
-      <w:r>
-        <w:rPr>
-          <w:lang w:val="en-US"/>
-        </w:rPr>
-        <w:t>eg</w:t>
-      </w:r>
-      <w:proofErr w:type="spellEnd"/>
-      <w:r>
-        <w:rPr>
-          <w:lang w:val="en-US"/>
-        </w:rPr>
-        <w:t>. a, b, c, d).</w:t>
-      </w:r>
-      <w:proofErr w:type="gramEnd"/>
-      <w:r>
-        <w:rPr>
-          <w:lang w:val="en-US"/>
-        </w:rPr>
-        <w:t xml:space="preserve"> </w:t>
-      </w:r>
-      <w:r>
-        <w:rPr>
-          <w:lang w:val="en-US"/>
-        </w:rPr>
-        <w:t>Calculate the direction based on the next waypoint the Ghost is supposed to move to.</w:t>
-      </w:r>
-    </w:p>
-    <w:p>
-      <w:pPr>
+      </w:pPr>
+      <w:r>
         <w:rPr>
           <w:rFonts w:asciiTheme="majorHAnsi" w:hAnsiTheme="majorHAnsi"/>
           <w:b/>
@@ -912,10 +938,9 @@
           <w:szCs w:val="24"/>
           <w:lang w:val="en-US"/>
         </w:rPr>
-      </w:pPr>
-    </w:p>
-    <w:p>
-      <w:pPr>
+        <w:t>A* AI</w:t>
+      </w:r>
+      <w:r>
         <w:rPr>
           <w:rFonts w:asciiTheme="majorHAnsi" w:hAnsiTheme="majorHAnsi"/>
           <w:b/>
@@ -923,7 +948,8 @@
           <w:szCs w:val="24"/>
           <w:lang w:val="en-US"/>
         </w:rPr>
-      </w:pPr>
+        <w:t xml:space="preserve"> (Random </w:t>
+      </w:r>
       <w:r>
         <w:rPr>
           <w:rFonts w:asciiTheme="majorHAnsi" w:hAnsiTheme="majorHAnsi"/>
@@ -932,11 +958,9 @@
           <w:szCs w:val="24"/>
           <w:lang w:val="en-US"/>
         </w:rPr>
-        <w:t>A* AI</w:t>
-      </w:r>
-    </w:p>
-    <w:p>
-      <w:pPr>
+        <w:t>Movement</w:t>
+      </w:r>
+      <w:r>
         <w:rPr>
           <w:rFonts w:asciiTheme="majorHAnsi" w:hAnsiTheme="majorHAnsi"/>
           <w:b/>
@@ -944,13 +968,34 @@
           <w:szCs w:val="24"/>
           <w:lang w:val="en-US"/>
         </w:rPr>
-      </w:pPr>
-      <w:r>
-        <w:rPr>
-          <w:lang w:val="en-US"/>
-        </w:rPr>
-        <w:t>Ghost AI makes use of A* Path Finding. Check the surrounding blocks by position using the Manhattan formula. All 4 paths are pushed into Open List, lowest pushed into Closed List. Repeat procedure until it has reached desired outcome.</w:t>
-      </w:r>
+        <w:t>)</w:t>
+      </w:r>
+    </w:p>
+    <w:p>
+      <w:pPr>
+        <w:rPr>
+          <w:lang w:val="en-US"/>
+        </w:rPr>
+      </w:pPr>
+      <w:r>
+        <w:rPr>
+          <w:lang w:val="en-US"/>
+        </w:rPr>
+        <w:t xml:space="preserve">Ghost AI makes use of A* Path Finding. </w:t>
+      </w:r>
+      <w:r>
+        <w:rPr>
+          <w:lang w:val="en-US"/>
+        </w:rPr>
+        <w:t>The AI picks a random spot on the map that is not an environmental tile and plots a path towards it.</w:t>
+      </w:r>
+    </w:p>
+    <w:p>
+      <w:pPr>
+        <w:rPr>
+          <w:lang w:val="en-US"/>
+        </w:rPr>
+      </w:pPr>
     </w:p>
     <w:p>
       <w:pPr>
@@ -962,9 +1007,7 @@
           <w:lang w:val="en-US"/>
         </w:rPr>
       </w:pPr>
-    </w:p>
-    <w:p>
-      <w:pPr>
+      <w:r>
         <w:rPr>
           <w:rFonts w:asciiTheme="majorHAnsi" w:hAnsiTheme="majorHAnsi"/>
           <w:b/>
@@ -972,7 +1015,8 @@
           <w:szCs w:val="24"/>
           <w:lang w:val="en-US"/>
         </w:rPr>
-      </w:pPr>
+        <w:t>A* AI (</w:t>
+      </w:r>
       <w:r>
         <w:rPr>
           <w:rFonts w:asciiTheme="majorHAnsi" w:hAnsiTheme="majorHAnsi"/>
@@ -981,39 +1025,955 @@
           <w:szCs w:val="24"/>
           <w:lang w:val="en-US"/>
         </w:rPr>
-        <w:t>Prediction AI</w:t>
-      </w:r>
-    </w:p>
-    <w:p>
-      <w:pPr>
-        <w:rPr>
-          <w:lang w:val="en-US"/>
-        </w:rPr>
-      </w:pPr>
-      <w:r>
-        <w:rPr>
-          <w:lang w:val="en-US"/>
-        </w:rPr>
-        <w:t xml:space="preserve">Ghost AI makes use of Prediction. There will be a </w:t>
-      </w:r>
-      <w:proofErr w:type="spellStart"/>
-      <w:r>
-        <w:rPr>
-          <w:lang w:val="en-US"/>
-        </w:rPr>
-        <w:t>Raytrace</w:t>
-      </w:r>
-      <w:proofErr w:type="spellEnd"/>
-      <w:r>
-        <w:rPr>
-          <w:lang w:val="en-US"/>
-        </w:rPr>
-        <w:t xml:space="preserve"> in front of the Player. Get Player’s position, calculate the direction and move the Ghost in the calculated direction. Also make use of A*.</w:t>
-      </w:r>
-    </w:p>
-    <w:p>
-      <w:pPr>
-        <w:rPr>
+        <w:t>Chasing</w:t>
+      </w:r>
+      <w:r>
+        <w:rPr>
+          <w:rFonts w:asciiTheme="majorHAnsi" w:hAnsiTheme="majorHAnsi"/>
+          <w:b/>
+          <w:sz w:val="24"/>
+          <w:szCs w:val="24"/>
+          <w:lang w:val="en-US"/>
+        </w:rPr>
+        <w:t>)</w:t>
+      </w:r>
+    </w:p>
+    <w:p>
+      <w:pPr>
+        <w:rPr>
+          <w:lang w:val="en-US"/>
+        </w:rPr>
+      </w:pPr>
+      <w:r>
+        <w:rPr>
+          <w:lang w:val="en-US"/>
+        </w:rPr>
+        <w:t xml:space="preserve">Ghost AI </w:t>
+      </w:r>
+      <w:r>
+        <w:rPr>
+          <w:lang w:val="en-US"/>
+        </w:rPr>
+        <w:t>makes use of A* Path Finding. The A* Path Finding computation will only take effect when the Pac - Man is within range. As long as the Pac – Man is within range, the Pac – Man’s position will be set as the AI’s destination. A* Path Finding will plot a path from the AI’s current position to the destination.</w:t>
+      </w:r>
+    </w:p>
+    <w:p>
+      <w:pPr>
+        <w:rPr>
+          <w:lang w:val="en-US"/>
+        </w:rPr>
+      </w:pPr>
+    </w:p>
+    <w:p>
+      <w:pPr>
+        <w:rPr>
+          <w:rFonts w:asciiTheme="majorHAnsi" w:hAnsiTheme="majorHAnsi"/>
+          <w:b/>
+          <w:sz w:val="24"/>
+          <w:szCs w:val="24"/>
+          <w:u w:val="single"/>
+          <w:lang w:val="en-US"/>
+        </w:rPr>
+      </w:pPr>
+    </w:p>
+    <w:p>
+      <w:pPr>
+        <w:rPr>
+          <w:rFonts w:asciiTheme="majorHAnsi" w:hAnsiTheme="majorHAnsi"/>
+          <w:b/>
+          <w:sz w:val="24"/>
+          <w:szCs w:val="24"/>
+          <w:u w:val="single"/>
+          <w:lang w:val="en-US"/>
+        </w:rPr>
+      </w:pPr>
+    </w:p>
+    <w:p>
+      <w:pPr>
+        <w:rPr>
+          <w:rFonts w:asciiTheme="majorHAnsi" w:hAnsiTheme="majorHAnsi"/>
+          <w:b/>
+          <w:sz w:val="24"/>
+          <w:szCs w:val="24"/>
+          <w:u w:val="single"/>
+          <w:lang w:val="en-US"/>
+        </w:rPr>
+      </w:pPr>
+      <w:r>
+        <w:rPr>
+          <w:rFonts w:asciiTheme="majorHAnsi" w:hAnsiTheme="majorHAnsi"/>
+          <w:b/>
+          <w:sz w:val="24"/>
+          <w:szCs w:val="24"/>
+          <w:u w:val="single"/>
+          <w:lang w:val="en-US"/>
+        </w:rPr>
+        <w:lastRenderedPageBreak/>
+        <w:t>Task List &amp; Code Snippet</w:t>
+      </w:r>
+    </w:p>
+    <w:p>
+      <w:pPr>
+        <w:rPr>
+          <w:b/>
+        </w:rPr>
+      </w:pPr>
+      <w:r>
+        <w:rPr>
+          <w:b/>
+        </w:rPr>
+        <w:t>Kinnear Justin Wong</w:t>
+      </w:r>
+    </w:p>
+    <w:p>
+      <w:pPr>
+        <w:rPr>
+          <w:b/>
+          <w:u w:val="single"/>
+        </w:rPr>
+      </w:pPr>
+      <w:r>
+        <w:rPr>
+          <w:b/>
+          <w:u w:val="single"/>
+        </w:rPr>
+        <w:t>Description Of Scripts</w:t>
+      </w:r>
+    </w:p>
+    <w:p>
+      <w:r>
+        <w:rPr>
+          <w:u w:val="single"/>
+        </w:rPr>
+        <w:t>AstarWaypoint.cs</w:t>
+      </w:r>
+      <w:r>
+        <w:t xml:space="preserve"> </w:t>
+      </w:r>
+    </w:p>
+    <w:p>
+      <w:r>
+        <w:t>F</w:t>
+      </w:r>
+      <w:r>
+        <w:t>inds the path needed for the AI to walk to random areas of the map that are available to the player</w:t>
+      </w:r>
+    </w:p>
+    <w:p>
+      <w:r>
+        <w:rPr>
+          <w:u w:val="single"/>
+        </w:rPr>
+        <w:t>DisplayEditorGUI.cs</w:t>
+      </w:r>
+      <w:r>
+        <w:t xml:space="preserve"> </w:t>
+      </w:r>
+    </w:p>
+    <w:p>
+      <w:r>
+        <w:t>T</w:t>
+      </w:r>
+      <w:r>
+        <w:t>akes care of displaying the GUI of Unity for display of the level eitor components of the Level Editor scene</w:t>
+      </w:r>
+    </w:p>
+    <w:p>
+      <w:r>
+        <w:rPr>
+          <w:u w:val="single"/>
+        </w:rPr>
+        <w:t>EditLevel.cs</w:t>
+      </w:r>
+      <w:r>
+        <w:t xml:space="preserve"> </w:t>
+      </w:r>
+    </w:p>
+    <w:p>
+      <w:r>
+        <w:t>D</w:t>
+      </w:r>
+      <w:r>
+        <w:t>oes editing of the Level Editor in the LevelEditor scene from mouse to world using a Unity raycast</w:t>
+      </w:r>
+    </w:p>
+    <w:p>
+      <w:r>
+        <w:rPr>
+          <w:u w:val="single"/>
+        </w:rPr>
+        <w:t>LoadLevels.cs</w:t>
+      </w:r>
+      <w:r>
+        <w:t xml:space="preserve"> </w:t>
+      </w:r>
+    </w:p>
+    <w:p>
+      <w:r>
+        <w:t>L</w:t>
+      </w:r>
+      <w:r>
+        <w:t>oads the level of the respective level from a textfile into memory</w:t>
+      </w:r>
+    </w:p>
+    <w:p>
+      <w:r>
+        <w:rPr>
+          <w:u w:val="single"/>
+        </w:rPr>
+        <w:t>NodeContainer.cs</w:t>
+      </w:r>
+      <w:r>
+        <w:t xml:space="preserve"> </w:t>
+      </w:r>
+    </w:p>
+    <w:p>
+      <w:r>
+        <w:t>C</w:t>
+      </w:r>
+      <w:r>
+        <w:t>lass container to contain notes that the A* pathfinding AI uses</w:t>
+      </w:r>
+    </w:p>
+    <w:p>
+      <w:r>
+        <w:rPr>
+          <w:u w:val="single"/>
+        </w:rPr>
+        <w:t>NodeDetails.cs</w:t>
+      </w:r>
+      <w:r>
+        <w:t xml:space="preserve"> </w:t>
+      </w:r>
+    </w:p>
+    <w:p>
+      <w:r>
+        <w:t>C</w:t>
+      </w:r>
+      <w:r>
+        <w:t>lass container that stores the respective prefab’s level tile’s swappable tile objects while in the Level Editor</w:t>
+      </w:r>
+    </w:p>
+    <w:p>
+      <w:r>
+        <w:rPr>
+          <w:u w:val="single"/>
+        </w:rPr>
+        <w:t>ToggleOutline.cs</w:t>
+      </w:r>
+      <w:r>
+        <w:t xml:space="preserve"> </w:t>
+      </w:r>
+    </w:p>
+    <w:p>
+      <w:r>
+        <w:t>S</w:t>
+      </w:r>
+      <w:r>
+        <w:t>imply toggles the outline shader to enable or disable the outline shader upon highlighting the tile with your mouse in the Level Editor</w:t>
+      </w:r>
+    </w:p>
+    <w:p>
+      <w:r>
+        <w:rPr>
+          <w:u w:val="single"/>
+        </w:rPr>
+        <w:t>WaypointAIScript.cs</w:t>
+      </w:r>
+      <w:r>
+        <w:t xml:space="preserve"> </w:t>
+      </w:r>
+    </w:p>
+    <w:p>
+      <w:r>
+        <w:t>S</w:t>
+      </w:r>
+      <w:r>
+        <w:t>imply obtains the waypoints from the corresponding waypoint level textfile and stores the waypoints into a list for the AI to tranverse through</w:t>
+      </w:r>
+    </w:p>
+    <w:p>
+      <w:pPr>
+        <w:rPr>
+          <w:b/>
+          <w:u w:val="single"/>
+        </w:rPr>
+      </w:pPr>
+    </w:p>
+    <w:p>
+      <w:pPr>
+        <w:rPr>
+          <w:b/>
+          <w:u w:val="single"/>
+        </w:rPr>
+      </w:pPr>
+    </w:p>
+    <w:p>
+      <w:pPr>
+        <w:rPr>
+          <w:b/>
+          <w:u w:val="single"/>
+        </w:rPr>
+      </w:pPr>
+    </w:p>
+    <w:p>
+      <w:pPr>
+        <w:rPr>
+          <w:b/>
+          <w:u w:val="single"/>
+        </w:rPr>
+      </w:pPr>
+    </w:p>
+    <w:p>
+      <w:pPr>
+        <w:rPr>
+          <w:b/>
+          <w:u w:val="single"/>
+        </w:rPr>
+      </w:pPr>
+    </w:p>
+    <w:p>
+      <w:pPr>
+        <w:rPr>
+          <w:b/>
+          <w:u w:val="single"/>
+        </w:rPr>
+      </w:pPr>
+    </w:p>
+    <w:p>
+      <w:pPr>
+        <w:rPr>
+          <w:b/>
+          <w:u w:val="single"/>
+        </w:rPr>
+      </w:pPr>
+    </w:p>
+    <w:p>
+      <w:pPr>
+        <w:rPr>
+          <w:b/>
+          <w:u w:val="single"/>
+        </w:rPr>
+      </w:pPr>
+      <w:r>
+        <w:rPr>
+          <w:b/>
+          <w:u w:val="single"/>
+        </w:rPr>
+        <w:lastRenderedPageBreak/>
+        <w:t>A* AI</w:t>
+      </w:r>
+    </w:p>
+    <w:p>
+      <w:r>
+        <w:t>A* pathfinding is integrated into the AI of the random movement AI. The AI picks a random spot on the map and pathfinds its way there</w:t>
+      </w:r>
+    </w:p>
+    <w:p>
+      <w:r>
+        <w:rPr>
+          <w:noProof/>
+          <w:lang w:val="en-SG" w:eastAsia="en-SG"/>
+        </w:rPr>
+        <w:drawing>
+          <wp:inline distT="0" distB="0" distL="0" distR="0">
+            <wp:extent cx="5267960" cy="1910715"/>
+            <wp:effectExtent l="0" t="0" r="8890" b="0"/>
+            <wp:docPr id="4" name="Picture 4" descr="Description: Macintosh HD:Users:Kinnear:Desktop:Screen Shot 2014-05-12 at 9.08.09 pm.png"/>
+            <wp:cNvGraphicFramePr>
+              <a:graphicFrameLocks xmlns:a="http://schemas.openxmlformats.org/drawingml/2006/main" noChangeAspect="1"/>
+            </wp:cNvGraphicFramePr>
+            <a:graphic xmlns:a="http://schemas.openxmlformats.org/drawingml/2006/main">
+              <a:graphicData uri="http://schemas.openxmlformats.org/drawingml/2006/picture">
+                <pic:pic xmlns:pic="http://schemas.openxmlformats.org/drawingml/2006/picture">
+                  <pic:nvPicPr>
+                    <pic:cNvPr id="0" name="Picture 1" descr="Description: Macintosh HD:Users:Kinnear:Desktop:Screen Shot 2014-05-12 at 9.08.09 pm.png"/>
+                    <pic:cNvPicPr>
+                      <a:picLocks noChangeAspect="1" noChangeArrowheads="1"/>
+                    </pic:cNvPicPr>
+                  </pic:nvPicPr>
+                  <pic:blipFill>
+                    <a:blip r:embed="rId7">
+                      <a:extLst>
+                        <a:ext uri="{28A0092B-C50C-407E-A947-70E740481C1C}">
+                          <a14:useLocalDpi xmlns:a14="http://schemas.microsoft.com/office/drawing/2010/main" val="0"/>
+                        </a:ext>
+                      </a:extLst>
+                    </a:blip>
+                    <a:srcRect/>
+                    <a:stretch>
+                      <a:fillRect/>
+                    </a:stretch>
+                  </pic:blipFill>
+                  <pic:spPr bwMode="auto">
+                    <a:xfrm>
+                      <a:off x="0" y="0"/>
+                      <a:ext cx="5267960" cy="1910715"/>
+                    </a:xfrm>
+                    <a:prstGeom prst="rect">
+                      <a:avLst/>
+                    </a:prstGeom>
+                    <a:noFill/>
+                    <a:ln>
+                      <a:noFill/>
+                    </a:ln>
+                  </pic:spPr>
+                </pic:pic>
+              </a:graphicData>
+            </a:graphic>
+          </wp:inline>
+        </w:drawing>
+      </w:r>
+    </w:p>
+    <w:p/>
+    <w:p>
+      <w:r>
+        <w:t>CalculatePath() runs at an interval set in the Unity Editor. CalculatePath() is to calculate the desired path of the AI towards a target by the A* algorithm. The method used was obtaining map data from the textfile of a level and then converting it into areas that the AI can walk on.</w:t>
+      </w:r>
+    </w:p>
+    <w:p>
+      <w:r>
+        <w:t>Move() moves the AI towards targeted positions in the list of nodes stored.</w:t>
+      </w:r>
+    </w:p>
+    <w:p>
+      <w:pPr>
+        <w:rPr>
+          <w:b/>
+          <w:u w:val="single"/>
+        </w:rPr>
+      </w:pPr>
+    </w:p>
+    <w:p>
+      <w:pPr>
+        <w:rPr>
+          <w:b/>
+          <w:u w:val="single"/>
+        </w:rPr>
+      </w:pPr>
+    </w:p>
+    <w:p>
+      <w:pPr>
+        <w:rPr>
+          <w:b/>
+          <w:u w:val="single"/>
+        </w:rPr>
+      </w:pPr>
+    </w:p>
+    <w:p>
+      <w:pPr>
+        <w:rPr>
+          <w:b/>
+          <w:u w:val="single"/>
+        </w:rPr>
+      </w:pPr>
+    </w:p>
+    <w:p>
+      <w:pPr>
+        <w:rPr>
+          <w:b/>
+          <w:u w:val="single"/>
+        </w:rPr>
+      </w:pPr>
+    </w:p>
+    <w:p>
+      <w:pPr>
+        <w:rPr>
+          <w:b/>
+          <w:u w:val="single"/>
+        </w:rPr>
+      </w:pPr>
+    </w:p>
+    <w:p>
+      <w:pPr>
+        <w:rPr>
+          <w:b/>
+          <w:u w:val="single"/>
+        </w:rPr>
+      </w:pPr>
+    </w:p>
+    <w:p>
+      <w:pPr>
+        <w:rPr>
+          <w:b/>
+          <w:u w:val="single"/>
+        </w:rPr>
+      </w:pPr>
+    </w:p>
+    <w:p>
+      <w:pPr>
+        <w:rPr>
+          <w:b/>
+          <w:u w:val="single"/>
+        </w:rPr>
+      </w:pPr>
+    </w:p>
+    <w:p>
+      <w:pPr>
+        <w:rPr>
+          <w:b/>
+          <w:u w:val="single"/>
+        </w:rPr>
+      </w:pPr>
+    </w:p>
+    <w:p>
+      <w:pPr>
+        <w:rPr>
+          <w:b/>
+          <w:u w:val="single"/>
+        </w:rPr>
+      </w:pPr>
+    </w:p>
+    <w:p>
+      <w:pPr>
+        <w:rPr>
+          <w:b/>
+          <w:u w:val="single"/>
+        </w:rPr>
+      </w:pPr>
+    </w:p>
+    <w:p>
+      <w:pPr>
+        <w:rPr>
+          <w:b/>
+          <w:u w:val="single"/>
+        </w:rPr>
+      </w:pPr>
+    </w:p>
+    <w:p>
+      <w:pPr>
+        <w:rPr>
+          <w:b/>
+          <w:u w:val="single"/>
+        </w:rPr>
+      </w:pPr>
+    </w:p>
+    <w:p>
+      <w:pPr>
+        <w:rPr>
+          <w:b/>
+          <w:u w:val="single"/>
+        </w:rPr>
+      </w:pPr>
+      <w:r>
+        <w:rPr>
+          <w:b/>
+          <w:u w:val="single"/>
+        </w:rPr>
+        <w:lastRenderedPageBreak/>
+        <w:t>Waypoint AI</w:t>
+      </w:r>
+    </w:p>
+    <w:p>
+      <w:r>
+        <w:t>The Waypoint AI does waypoint movement by obtaining it’s waypoints from a separate textfile from the level text file. The waypoint text file has a exact file name to the Level but with a “PatrolWayPoints” appending to the end of the level’s name</w:t>
+      </w:r>
+      <w:r>
+        <w:br/>
+      </w:r>
+      <w:r>
+        <w:rPr>
+          <w:noProof/>
+          <w:lang w:val="en-SG" w:eastAsia="en-SG"/>
+        </w:rPr>
+        <w:drawing>
+          <wp:inline distT="0" distB="0" distL="0" distR="0">
+            <wp:extent cx="5267960" cy="4121785"/>
+            <wp:effectExtent l="0" t="0" r="8890" b="0"/>
+            <wp:docPr id="3" name="Picture 3" descr="Description: Macintosh HD:Users:Kinnear:Desktop:Screen Shot 2014-05-12 at 9.13.19 pm.png"/>
+            <wp:cNvGraphicFramePr>
+              <a:graphicFrameLocks xmlns:a="http://schemas.openxmlformats.org/drawingml/2006/main" noChangeAspect="1"/>
+            </wp:cNvGraphicFramePr>
+            <a:graphic xmlns:a="http://schemas.openxmlformats.org/drawingml/2006/main">
+              <a:graphicData uri="http://schemas.openxmlformats.org/drawingml/2006/picture">
+                <pic:pic xmlns:pic="http://schemas.openxmlformats.org/drawingml/2006/picture">
+                  <pic:nvPicPr>
+                    <pic:cNvPr id="0" name="Picture 2" descr="Description: Macintosh HD:Users:Kinnear:Desktop:Screen Shot 2014-05-12 at 9.13.19 pm.png"/>
+                    <pic:cNvPicPr>
+                      <a:picLocks noChangeAspect="1" noChangeArrowheads="1"/>
+                    </pic:cNvPicPr>
+                  </pic:nvPicPr>
+                  <pic:blipFill>
+                    <a:blip r:embed="rId8" cstate="print">
+                      <a:extLst>
+                        <a:ext uri="{28A0092B-C50C-407E-A947-70E740481C1C}">
+                          <a14:useLocalDpi xmlns:a14="http://schemas.microsoft.com/office/drawing/2010/main" val="0"/>
+                        </a:ext>
+                      </a:extLst>
+                    </a:blip>
+                    <a:srcRect/>
+                    <a:stretch>
+                      <a:fillRect/>
+                    </a:stretch>
+                  </pic:blipFill>
+                  <pic:spPr bwMode="auto">
+                    <a:xfrm>
+                      <a:off x="0" y="0"/>
+                      <a:ext cx="5267960" cy="4121785"/>
+                    </a:xfrm>
+                    <a:prstGeom prst="rect">
+                      <a:avLst/>
+                    </a:prstGeom>
+                    <a:noFill/>
+                    <a:ln>
+                      <a:noFill/>
+                    </a:ln>
+                  </pic:spPr>
+                </pic:pic>
+              </a:graphicData>
+            </a:graphic>
+          </wp:inline>
+        </w:drawing>
+      </w:r>
+    </w:p>
+    <w:p>
+      <w:r>
+        <w:t>MoveAI() is to traverse through the list of waypoints that were set in the Level Editor in the particular level. The AI “Ping-Pong’s” back and forth towards the AI’s respective positions in the list.</w:t>
+      </w:r>
+    </w:p>
+    <w:p/>
+    <w:p/>
+    <w:p/>
+    <w:p/>
+    <w:p/>
+    <w:p/>
+    <w:p/>
+    <w:p/>
+    <w:p/>
+    <w:p/>
+    <w:p>
+      <w:pPr>
+        <w:rPr>
+          <w:b/>
+        </w:rPr>
+      </w:pPr>
+      <w:r>
+        <w:rPr>
+          <w:b/>
+        </w:rPr>
+        <w:lastRenderedPageBreak/>
+        <w:t>Muhammad Salihin Bin Zaol-kefli</w:t>
+      </w:r>
+    </w:p>
+    <w:p>
+      <w:pPr>
+        <w:rPr>
+          <w:b/>
+          <w:u w:val="single"/>
+        </w:rPr>
+      </w:pPr>
+      <w:r>
+        <w:rPr>
+          <w:b/>
+          <w:u w:val="single"/>
+        </w:rPr>
+        <w:t>Description Of Scripts</w:t>
+      </w:r>
+    </w:p>
+    <w:p>
+      <w:pPr>
+        <w:rPr>
+          <w:u w:val="single"/>
+        </w:rPr>
+      </w:pPr>
+      <w:r>
+        <w:rPr>
+          <w:u w:val="single"/>
+        </w:rPr>
+        <w:t>AStarPathfinding.cs</w:t>
+      </w:r>
+    </w:p>
+    <w:p>
+      <w:r>
+        <w:t>Finds and plots the path needed for the AI to chase the Player.</w:t>
+      </w:r>
+    </w:p>
+    <w:p>
+      <w:pPr>
+        <w:rPr>
+          <w:u w:val="single"/>
+        </w:rPr>
+      </w:pPr>
+      <w:r>
+        <w:rPr>
+          <w:u w:val="single"/>
+        </w:rPr>
+        <w:t>BitCollection.cs</w:t>
+      </w:r>
+    </w:p>
+    <w:p>
+      <w:r>
+        <w:t xml:space="preserve">Handles the collision between Player and the Bits and Big Bits. Add a certain point value depending on the Bit collided. </w:t>
+      </w:r>
+    </w:p>
+    <w:p>
+      <w:pPr>
+        <w:rPr>
+          <w:u w:val="single"/>
+        </w:rPr>
+      </w:pPr>
+      <w:r>
+        <w:rPr>
+          <w:u w:val="single"/>
+        </w:rPr>
+        <w:t>PlayerHUD.cs</w:t>
+      </w:r>
+    </w:p>
+    <w:p>
+      <w:r>
+        <w:t>Handles the HUD components of the Player and updates itself according to the situation, ie, minus Lives when an AI collides with the Player and gain points when Player collects Bits.</w:t>
+      </w:r>
+    </w:p>
+    <w:p>
+      <w:pPr>
+        <w:rPr>
+          <w:u w:val="single"/>
+        </w:rPr>
+      </w:pPr>
+      <w:r>
+        <w:rPr>
+          <w:u w:val="single"/>
+        </w:rPr>
+        <w:t>PlayerScript.cs</w:t>
+      </w:r>
+    </w:p>
+    <w:p>
+      <w:r>
+        <w:t>Handles the Player’s invulnerability mode which allows Player to eat an AI, add points depending on Bit collided, flickering of colour when in invulnerability mode and toggling between invulnerability mode and back within a set duration.</w:t>
+      </w:r>
+    </w:p>
+    <w:p>
+      <w:pPr>
+        <w:rPr>
+          <w:u w:val="single"/>
+        </w:rPr>
+      </w:pPr>
+      <w:r>
+        <w:rPr>
+          <w:u w:val="single"/>
+        </w:rPr>
+        <w:t>ShadowScript.cs</w:t>
+      </w:r>
+    </w:p>
+    <w:p>
+      <w:r>
+        <w:t>Handles the movement of the AI using A* Pathfinding. AI will chase the Player based on the plotted path. Does so only if the Player is within a set range.</w:t>
+      </w:r>
+    </w:p>
+    <w:p>
+      <w:pPr>
+        <w:rPr>
+          <w:u w:val="single"/>
+        </w:rPr>
+      </w:pPr>
+      <w:r>
+        <w:rPr>
+          <w:u w:val="single"/>
+        </w:rPr>
+        <w:t>TileScript.cs</w:t>
+      </w:r>
+    </w:p>
+    <w:p>
+      <w:r>
+        <w:t>Contains data for each tile in the level and assists in processing A* Pathfinding.</w:t>
+      </w:r>
+    </w:p>
+    <w:p>
+      <w:pPr>
+        <w:rPr>
+          <w:u w:val="single"/>
+        </w:rPr>
+      </w:pPr>
+    </w:p>
+    <w:p>
+      <w:pPr>
+        <w:rPr>
+          <w:b/>
+          <w:u w:val="single"/>
+        </w:rPr>
+      </w:pPr>
+    </w:p>
+    <w:p>
+      <w:pPr>
+        <w:rPr>
+          <w:b/>
+          <w:u w:val="single"/>
+        </w:rPr>
+      </w:pPr>
+    </w:p>
+    <w:p>
+      <w:pPr>
+        <w:rPr>
+          <w:b/>
+          <w:u w:val="single"/>
+        </w:rPr>
+      </w:pPr>
+    </w:p>
+    <w:p>
+      <w:pPr>
+        <w:rPr>
+          <w:b/>
+          <w:u w:val="single"/>
+        </w:rPr>
+      </w:pPr>
+    </w:p>
+    <w:p>
+      <w:pPr>
+        <w:rPr>
+          <w:b/>
+          <w:u w:val="single"/>
+        </w:rPr>
+      </w:pPr>
+    </w:p>
+    <w:p>
+      <w:pPr>
+        <w:rPr>
+          <w:b/>
+          <w:u w:val="single"/>
+        </w:rPr>
+      </w:pPr>
+    </w:p>
+    <w:p>
+      <w:pPr>
+        <w:rPr>
+          <w:b/>
+          <w:u w:val="single"/>
+        </w:rPr>
+      </w:pPr>
+    </w:p>
+    <w:p>
+      <w:pPr>
+        <w:rPr>
+          <w:b/>
+          <w:u w:val="single"/>
+        </w:rPr>
+      </w:pPr>
+    </w:p>
+    <w:p>
+      <w:pPr>
+        <w:rPr>
+          <w:b/>
+          <w:u w:val="single"/>
+        </w:rPr>
+      </w:pPr>
+    </w:p>
+    <w:p>
+      <w:pPr>
+        <w:rPr>
+          <w:b/>
+          <w:u w:val="single"/>
+        </w:rPr>
+      </w:pPr>
+      <w:r>
+        <w:rPr>
+          <w:b/>
+          <w:u w:val="single"/>
+        </w:rPr>
+        <w:lastRenderedPageBreak/>
+        <w:t>A* AI</w:t>
+      </w:r>
+    </w:p>
+    <w:p>
+      <w:r>
+        <w:t>A* Pathfinding is integrated into the AI to allow the AI to have a path plotted towards the Player in order for it to chase the Player.</w:t>
+      </w:r>
+    </w:p>
+    <w:p>
+      <w:r>
+        <w:rPr>
+          <w:noProof/>
+          <w:lang w:val="en-SG" w:eastAsia="en-SG"/>
+        </w:rPr>
+        <w:drawing>
+          <wp:inline distT="0" distB="0" distL="0" distR="0">
+            <wp:extent cx="5732145" cy="4639945"/>
+            <wp:effectExtent l="0" t="0" r="1905" b="8255"/>
+            <wp:docPr id="5" name="Picture 5"/>
+            <wp:cNvGraphicFramePr>
+              <a:graphicFrameLocks xmlns:a="http://schemas.openxmlformats.org/drawingml/2006/main" noChangeAspect="1"/>
+            </wp:cNvGraphicFramePr>
+            <a:graphic xmlns:a="http://schemas.openxmlformats.org/drawingml/2006/main">
+              <a:graphicData uri="http://schemas.openxmlformats.org/drawingml/2006/picture">
+                <pic:pic xmlns:pic="http://schemas.openxmlformats.org/drawingml/2006/picture">
+                  <pic:nvPicPr>
+                    <pic:cNvPr id="0" name="Picture 1"/>
+                    <pic:cNvPicPr>
+                      <a:picLocks noChangeAspect="1" noChangeArrowheads="1"/>
+                    </pic:cNvPicPr>
+                  </pic:nvPicPr>
+                  <pic:blipFill>
+                    <a:blip r:embed="rId9">
+                      <a:extLst>
+                        <a:ext uri="{28A0092B-C50C-407E-A947-70E740481C1C}">
+                          <a14:useLocalDpi xmlns:a14="http://schemas.microsoft.com/office/drawing/2010/main" val="0"/>
+                        </a:ext>
+                      </a:extLst>
+                    </a:blip>
+                    <a:srcRect/>
+                    <a:stretch>
+                      <a:fillRect/>
+                    </a:stretch>
+                  </pic:blipFill>
+                  <pic:spPr bwMode="auto">
+                    <a:xfrm>
+                      <a:off x="0" y="0"/>
+                      <a:ext cx="5732145" cy="4639945"/>
+                    </a:xfrm>
+                    <a:prstGeom prst="rect">
+                      <a:avLst/>
+                    </a:prstGeom>
+                    <a:noFill/>
+                    <a:ln>
+                      <a:noFill/>
+                    </a:ln>
+                  </pic:spPr>
+                </pic:pic>
+              </a:graphicData>
+            </a:graphic>
+          </wp:inline>
+        </w:drawing>
+      </w:r>
+    </w:p>
+    <w:p>
+      <w:r>
+        <w:t>CalcDistance() calculates the distance between the AI and the Player.</w:t>
+      </w:r>
+    </w:p>
+    <w:p>
+      <w:r>
+        <w:t>AStar.Init() takes in the data of the AI and the Player and manipulates them for use in A* Pathfinding.</w:t>
+      </w:r>
+    </w:p>
+    <w:p>
+      <w:r>
+        <w:t>AStar.InitAStar() adds the current tile the AI is in to the OpenList.</w:t>
+      </w:r>
+    </w:p>
+    <w:p>
+      <w:r>
+        <w:t>AStar.Iteration()performs the iteration to add tiles into OpenList and CloseList and to plot path from AI to Pacman.</w:t>
+      </w:r>
+    </w:p>
+    <w:p/>
+    <w:p>
+      <w:pPr>
+        <w:rPr>
+          <w:rFonts w:asciiTheme="majorHAnsi" w:hAnsiTheme="majorHAnsi"/>
+          <w:b/>
+          <w:sz w:val="24"/>
+          <w:szCs w:val="24"/>
+          <w:u w:val="single"/>
+          <w:lang w:val="en-US"/>
+        </w:rPr>
+      </w:pPr>
+    </w:p>
+    <w:p>
+      <w:pPr>
+        <w:rPr>
+          <w:rFonts w:asciiTheme="majorHAnsi" w:hAnsiTheme="majorHAnsi"/>
+          <w:b/>
+          <w:sz w:val="24"/>
+          <w:szCs w:val="24"/>
           <w:lang w:val="en-US"/>
         </w:rPr>
       </w:pPr>
@@ -1035,7 +1995,7 @@
   <w:abstractNum w:abstractNumId="0">
     <w:nsid w:val="11564E10"/>
     <w:multiLevelType w:val="hybridMultilevel"/>
-    <w:tmpl w:val="39CCB33A"/>
+    <w:tmpl w:val="8CE81B04"/>
     <w:lvl w:ilvl="0" w:tplc="4809000F">
       <w:start w:val="1"/>
       <w:numFmt w:val="decimal"/>
@@ -1045,7 +2005,7 @@
         <w:ind w:left="720" w:hanging="360"/>
       </w:pPr>
     </w:lvl>
-    <w:lvl w:ilvl="1" w:tplc="48090019">
+    <w:lvl w:ilvl="1" w:tplc="C8424306">
       <w:start w:val="1"/>
       <w:numFmt w:val="lowerLetter"/>
       <w:lvlText w:val="%2."/>
@@ -1053,6 +2013,9 @@
       <w:pPr>
         <w:ind w:left="1440" w:hanging="360"/>
       </w:pPr>
+      <w:rPr>
+        <w:b/>
+      </w:rPr>
     </w:lvl>
     <w:lvl w:ilvl="2" w:tplc="4809001B" w:tentative="1">
       <w:start w:val="1"/>
@@ -1118,8 +2081,100 @@
       </w:pPr>
     </w:lvl>
   </w:abstractNum>
+  <w:abstractNum w:abstractNumId="1">
+    <w:nsid w:val="73CE7A43"/>
+    <w:multiLevelType w:val="hybridMultilevel"/>
+    <w:tmpl w:val="C3E812AA"/>
+    <w:lvl w:ilvl="0" w:tplc="87DA5600">
+      <w:start w:val="1"/>
+      <w:numFmt w:val="decimal"/>
+      <w:lvlText w:val="%1)"/>
+      <w:lvlJc w:val="left"/>
+      <w:pPr>
+        <w:ind w:left="720" w:hanging="360"/>
+      </w:pPr>
+      <w:rPr>
+        <w:rFonts w:hint="default"/>
+      </w:rPr>
+    </w:lvl>
+    <w:lvl w:ilvl="1" w:tplc="48090019" w:tentative="1">
+      <w:start w:val="1"/>
+      <w:numFmt w:val="lowerLetter"/>
+      <w:lvlText w:val="%2."/>
+      <w:lvlJc w:val="left"/>
+      <w:pPr>
+        <w:ind w:left="1440" w:hanging="360"/>
+      </w:pPr>
+    </w:lvl>
+    <w:lvl w:ilvl="2" w:tplc="4809001B" w:tentative="1">
+      <w:start w:val="1"/>
+      <w:numFmt w:val="lowerRoman"/>
+      <w:lvlText w:val="%3."/>
+      <w:lvlJc w:val="right"/>
+      <w:pPr>
+        <w:ind w:left="2160" w:hanging="180"/>
+      </w:pPr>
+    </w:lvl>
+    <w:lvl w:ilvl="3" w:tplc="4809000F" w:tentative="1">
+      <w:start w:val="1"/>
+      <w:numFmt w:val="decimal"/>
+      <w:lvlText w:val="%4."/>
+      <w:lvlJc w:val="left"/>
+      <w:pPr>
+        <w:ind w:left="2880" w:hanging="360"/>
+      </w:pPr>
+    </w:lvl>
+    <w:lvl w:ilvl="4" w:tplc="48090019" w:tentative="1">
+      <w:start w:val="1"/>
+      <w:numFmt w:val="lowerLetter"/>
+      <w:lvlText w:val="%5."/>
+      <w:lvlJc w:val="left"/>
+      <w:pPr>
+        <w:ind w:left="3600" w:hanging="360"/>
+      </w:pPr>
+    </w:lvl>
+    <w:lvl w:ilvl="5" w:tplc="4809001B" w:tentative="1">
+      <w:start w:val="1"/>
+      <w:numFmt w:val="lowerRoman"/>
+      <w:lvlText w:val="%6."/>
+      <w:lvlJc w:val="right"/>
+      <w:pPr>
+        <w:ind w:left="4320" w:hanging="180"/>
+      </w:pPr>
+    </w:lvl>
+    <w:lvl w:ilvl="6" w:tplc="4809000F" w:tentative="1">
+      <w:start w:val="1"/>
+      <w:numFmt w:val="decimal"/>
+      <w:lvlText w:val="%7."/>
+      <w:lvlJc w:val="left"/>
+      <w:pPr>
+        <w:ind w:left="5040" w:hanging="360"/>
+      </w:pPr>
+    </w:lvl>
+    <w:lvl w:ilvl="7" w:tplc="48090019" w:tentative="1">
+      <w:start w:val="1"/>
+      <w:numFmt w:val="lowerLetter"/>
+      <w:lvlText w:val="%8."/>
+      <w:lvlJc w:val="left"/>
+      <w:pPr>
+        <w:ind w:left="5760" w:hanging="360"/>
+      </w:pPr>
+    </w:lvl>
+    <w:lvl w:ilvl="8" w:tplc="4809001B" w:tentative="1">
+      <w:start w:val="1"/>
+      <w:numFmt w:val="lowerRoman"/>
+      <w:lvlText w:val="%9."/>
+      <w:lvlJc w:val="right"/>
+      <w:pPr>
+        <w:ind w:left="6480" w:hanging="180"/>
+      </w:pPr>
+    </w:lvl>
+  </w:abstractNum>
   <w:num w:numId="1">
     <w:abstractNumId w:val="0"/>
+  </w:num>
+  <w:num w:numId="2">
+    <w:abstractNumId w:val="1"/>
   </w:num>
 </w:numbering>
 </file>
@@ -1701,32 +2756,6 @@
         </w:p>
       </w:docPartBody>
     </w:docPart>
-    <w:docPart>
-      <w:docPartPr>
-        <w:name w:val="4BD234296E41400798CE02988C99F5E4"/>
-        <w:category>
-          <w:name w:val="General"/>
-          <w:gallery w:val="placeholder"/>
-        </w:category>
-        <w:types>
-          <w:type w:val="bbPlcHdr"/>
-        </w:types>
-        <w:behaviors>
-          <w:behavior w:val="content"/>
-        </w:behaviors>
-        <w:guid w:val="{0804A2AB-B09C-4981-9F22-525D730C870F}"/>
-      </w:docPartPr>
-      <w:docPartBody>
-        <w:p>
-          <w:pPr>
-            <w:pStyle w:val="4BD234296E41400798CE02988C99F5E4"/>
-          </w:pPr>
-          <w:r>
-            <w:t>[Type the abstract of the document here. The abstract is typically a short summary of the contents of the document. Type the abstract of the document here. The abstract is typically a short summary of the contents of the document.]</w:t>
-          </w:r>
-        </w:p>
-      </w:docPartBody>
-    </w:docPart>
   </w:docParts>
 </w:glossaryDocument>
 </file>
@@ -1778,6 +2807,8 @@
   </w:compat>
   <w:rsids>
     <w:rsidRoot w:val="00BA4270"/>
+    <w:rsid w:val="002F77E9"/>
+    <w:rsid w:val="008936C8"/>
     <w:rsid w:val="00A664E9"/>
     <w:rsid w:val="00BA4270"/>
   </w:rsids>

</xml_diff>

<commit_message>
Edited word document and powerpoint (II)
</commit_message>
<xml_diff>
--- a/Documentations/Assignment.docx
+++ b/Documentations/Assignment.docx
@@ -207,8 +207,33 @@
                     <w:b/>
                     <w:bCs/>
                   </w:rPr>
-                  <w:t>Muhammad Salihin Bin Zaol-kefli</w:t>
+                  <w:t xml:space="preserve">Muhammad </w:t>
                 </w:r>
+                <w:proofErr w:type="spellStart"/>
+                <w:r>
+                  <w:rPr>
+                    <w:b/>
+                    <w:bCs/>
+                  </w:rPr>
+                  <w:t>Salihin</w:t>
+                </w:r>
+                <w:proofErr w:type="spellEnd"/>
+                <w:r>
+                  <w:rPr>
+                    <w:b/>
+                    <w:bCs/>
+                  </w:rPr>
+                  <w:t xml:space="preserve"> Bin </w:t>
+                </w:r>
+                <w:proofErr w:type="spellStart"/>
+                <w:r>
+                  <w:rPr>
+                    <w:b/>
+                    <w:bCs/>
+                  </w:rPr>
+                  <w:t>Zaol-kefli</w:t>
+                </w:r>
+                <w:proofErr w:type="spellEnd"/>
               </w:p>
               <w:p>
                 <w:pPr>
@@ -241,8 +266,33 @@
                     <w:b/>
                     <w:bCs/>
                   </w:rPr>
-                  <w:t>Fong Zhi Zhong</w:t>
+                  <w:t xml:space="preserve">Fong </w:t>
                 </w:r>
+                <w:proofErr w:type="spellStart"/>
+                <w:r>
+                  <w:rPr>
+                    <w:b/>
+                    <w:bCs/>
+                  </w:rPr>
+                  <w:t>Zhi</w:t>
+                </w:r>
+                <w:proofErr w:type="spellEnd"/>
+                <w:r>
+                  <w:rPr>
+                    <w:b/>
+                    <w:bCs/>
+                  </w:rPr>
+                  <w:t xml:space="preserve"> </w:t>
+                </w:r>
+                <w:proofErr w:type="spellStart"/>
+                <w:r>
+                  <w:rPr>
+                    <w:b/>
+                    <w:bCs/>
+                  </w:rPr>
+                  <w:t>Zhong</w:t>
+                </w:r>
+                <w:proofErr w:type="spellEnd"/>
               </w:p>
             </w:tc>
           </w:tr>
@@ -285,9 +335,6 @@
               <w:sdtPr>
                 <w:alias w:val="Abstract"/>
                 <w:id w:val="8276291"/>
-                <w:placeholder>
-                  <w:docPart w:val="4BD234296E41400798CE02988C99F5E4"/>
-                </w:placeholder>
                 <w:dataBinding w:prefixMappings="xmlns:ns0='http://schemas.microsoft.com/office/2006/coverPageProps'" w:xpath="/ns0:CoverPageProperties[1]/ns0:Abstract[1]" w:storeItemID="{55AF091B-3C7A-41E3-B477-F2FDAA23CFDA}"/>
                 <w:text/>
               </w:sdtPr>
@@ -570,8 +617,6 @@
         </w:rPr>
         <w:t>A* AI (Chasing</w:t>
       </w:r>
-      <w:bookmarkStart w:id="0" w:name="_GoBack"/>
-      <w:bookmarkEnd w:id="0"/>
       <w:r>
         <w:rPr>
           <w:rFonts w:asciiTheme="majorHAnsi" w:hAnsiTheme="majorHAnsi"/>
@@ -579,7 +624,64 @@
           <w:sz w:val="28"/>
           <w:szCs w:val="28"/>
         </w:rPr>
+        <w:t xml:space="preserve"> Within Range</w:t>
+      </w:r>
+      <w:r>
+        <w:rPr>
+          <w:rFonts w:asciiTheme="majorHAnsi" w:hAnsiTheme="majorHAnsi"/>
+          <w:b/>
+          <w:sz w:val="28"/>
+          <w:szCs w:val="28"/>
+        </w:rPr>
         <w:t>)</w:t>
+      </w:r>
+    </w:p>
+    <w:p>
+      <w:pPr>
+        <w:pStyle w:val="ListParagraph"/>
+        <w:numPr>
+          <w:ilvl w:val="1"/>
+          <w:numId w:val="1"/>
+        </w:numPr>
+        <w:rPr>
+          <w:rFonts w:asciiTheme="majorHAnsi" w:hAnsiTheme="majorHAnsi"/>
+          <w:b/>
+          <w:sz w:val="28"/>
+          <w:szCs w:val="28"/>
+        </w:rPr>
+      </w:pPr>
+      <w:r>
+        <w:rPr>
+          <w:rFonts w:asciiTheme="majorHAnsi" w:hAnsiTheme="majorHAnsi"/>
+          <w:b/>
+          <w:sz w:val="28"/>
+          <w:szCs w:val="28"/>
+        </w:rPr>
+        <w:t>A* AI (Chasing)</w:t>
+      </w:r>
+    </w:p>
+    <w:p>
+      <w:pPr>
+        <w:pStyle w:val="ListParagraph"/>
+        <w:numPr>
+          <w:ilvl w:val="1"/>
+          <w:numId w:val="1"/>
+        </w:numPr>
+        <w:rPr>
+          <w:rFonts w:asciiTheme="majorHAnsi" w:hAnsiTheme="majorHAnsi"/>
+          <w:b/>
+          <w:sz w:val="28"/>
+          <w:szCs w:val="28"/>
+        </w:rPr>
+      </w:pPr>
+      <w:r>
+        <w:rPr>
+          <w:rFonts w:asciiTheme="majorHAnsi" w:hAnsiTheme="majorHAnsi"/>
+          <w:b/>
+          <w:sz w:val="28"/>
+          <w:szCs w:val="28"/>
+        </w:rPr>
+        <w:t>Dijkstra (Chasing)</w:t>
       </w:r>
     </w:p>
     <w:p>
@@ -642,424 +744,774 @@
     <w:p/>
     <w:p/>
     <w:p/>
+    <w:p>
+      <w:pPr>
+        <w:rPr>
+          <w:rFonts w:asciiTheme="majorHAnsi" w:hAnsiTheme="majorHAnsi"/>
+          <w:b/>
+          <w:sz w:val="24"/>
+          <w:szCs w:val="24"/>
+          <w:u w:val="single"/>
+          <w:lang w:val="en-US"/>
+        </w:rPr>
+      </w:pPr>
+      <w:r>
+        <w:rPr>
+          <w:rFonts w:asciiTheme="majorHAnsi" w:hAnsiTheme="majorHAnsi"/>
+          <w:b/>
+          <w:sz w:val="24"/>
+          <w:szCs w:val="24"/>
+          <w:u w:val="single"/>
+          <w:lang w:val="en-US"/>
+        </w:rPr>
+        <w:lastRenderedPageBreak/>
+        <w:t>Option</w:t>
+      </w:r>
+    </w:p>
+    <w:p>
+      <w:pPr>
+        <w:rPr>
+          <w:lang w:val="en-US"/>
+        </w:rPr>
+      </w:pPr>
+      <w:r>
+        <w:rPr>
+          <w:lang w:val="en-US"/>
+        </w:rPr>
+        <w:t>We have opted to do option 1 of the assignment. This option requires us to implement a demo with some AI feature(s). Code, documentation and presentation are required of this assignment.</w:t>
+      </w:r>
+    </w:p>
+    <w:p>
+      <w:pPr>
+        <w:rPr>
+          <w:b/>
+          <w:u w:val="single"/>
+          <w:lang w:val="en-US"/>
+        </w:rPr>
+      </w:pPr>
+    </w:p>
+    <w:p>
+      <w:pPr>
+        <w:rPr>
+          <w:rFonts w:asciiTheme="majorHAnsi" w:hAnsiTheme="majorHAnsi"/>
+          <w:b/>
+          <w:sz w:val="24"/>
+          <w:szCs w:val="24"/>
+          <w:u w:val="single"/>
+          <w:lang w:val="en-US"/>
+        </w:rPr>
+      </w:pPr>
+      <w:r>
+        <w:rPr>
+          <w:rFonts w:asciiTheme="majorHAnsi" w:hAnsiTheme="majorHAnsi"/>
+          <w:b/>
+          <w:sz w:val="24"/>
+          <w:szCs w:val="24"/>
+          <w:u w:val="single"/>
+          <w:lang w:val="en-US"/>
+        </w:rPr>
+        <w:t>Game Idea</w:t>
+      </w:r>
+    </w:p>
+    <w:p>
+      <w:pPr>
+        <w:rPr>
+          <w:lang w:val="en-US"/>
+        </w:rPr>
+      </w:pPr>
+      <w:r>
+        <w:rPr>
+          <w:lang w:val="en-US"/>
+        </w:rPr>
+        <w:t>The game is developed using Unity game engine. It is catered for Windows, Mac and Linux platforms. It is a remake of Pac – Man. It is to be in 3d</w:t>
+      </w:r>
+      <w:r>
+        <w:rPr>
+          <w:lang w:val="en-US"/>
+        </w:rPr>
+        <w:t>. The game will be in 3</w:t>
+      </w:r>
+      <w:r>
+        <w:rPr>
+          <w:vertAlign w:val="superscript"/>
+          <w:lang w:val="en-US"/>
+        </w:rPr>
+        <w:t>rd</w:t>
+      </w:r>
+      <w:r>
+        <w:rPr>
+          <w:lang w:val="en-US"/>
+        </w:rPr>
+        <w:t xml:space="preserve"> person with the camera being top down view. The </w:t>
+      </w:r>
+      <w:r>
+        <w:rPr>
+          <w:lang w:val="en-US"/>
+        </w:rPr>
+        <w:t xml:space="preserve">Artificial Intelligence </w:t>
+      </w:r>
+      <w:r>
+        <w:rPr>
+          <w:lang w:val="en-US"/>
+        </w:rPr>
+        <w:t>will be implemented on the ghosts and will be different from that of the original.</w:t>
+      </w:r>
+    </w:p>
+    <w:p>
+      <w:pPr>
+        <w:rPr>
+          <w:rFonts w:asciiTheme="majorHAnsi" w:hAnsiTheme="majorHAnsi"/>
+          <w:sz w:val="24"/>
+          <w:szCs w:val="24"/>
+          <w:lang w:val="en-US"/>
+        </w:rPr>
+      </w:pPr>
+    </w:p>
+    <w:p>
+      <w:pPr>
+        <w:rPr>
+          <w:rFonts w:asciiTheme="majorHAnsi" w:hAnsiTheme="majorHAnsi"/>
+          <w:b/>
+          <w:sz w:val="24"/>
+          <w:szCs w:val="24"/>
+          <w:u w:val="single"/>
+          <w:lang w:val="en-US"/>
+        </w:rPr>
+      </w:pPr>
+      <w:r>
+        <w:rPr>
+          <w:rFonts w:asciiTheme="majorHAnsi" w:hAnsiTheme="majorHAnsi"/>
+          <w:b/>
+          <w:sz w:val="24"/>
+          <w:szCs w:val="24"/>
+          <w:u w:val="single"/>
+          <w:lang w:val="en-US"/>
+        </w:rPr>
+        <w:t>Gameplay</w:t>
+      </w:r>
+    </w:p>
+    <w:p>
+      <w:pPr>
+        <w:rPr>
+          <w:lang w:val="en-US"/>
+        </w:rPr>
+      </w:pPr>
+      <w:r>
+        <w:rPr>
+          <w:lang w:val="en-US"/>
+        </w:rPr>
+        <w:t xml:space="preserve">The game will be player input based. Players will control the Pac – Man and collect as many bits as possible </w:t>
+      </w:r>
+      <w:r>
+        <w:rPr>
+          <w:lang w:val="en-US"/>
+        </w:rPr>
+        <w:t xml:space="preserve">and progress through the levels </w:t>
+      </w:r>
+      <w:r>
+        <w:rPr>
+          <w:lang w:val="en-US"/>
+        </w:rPr>
+        <w:t>before the number of lives becomes 0.</w:t>
+      </w:r>
+    </w:p>
+    <w:p>
+      <w:pPr>
+        <w:rPr>
+          <w:lang w:val="en-US"/>
+        </w:rPr>
+      </w:pPr>
+    </w:p>
+    <w:p>
+      <w:pPr>
+        <w:rPr>
+          <w:rFonts w:asciiTheme="majorHAnsi" w:hAnsiTheme="majorHAnsi"/>
+          <w:b/>
+          <w:sz w:val="24"/>
+          <w:szCs w:val="24"/>
+          <w:u w:val="single"/>
+          <w:lang w:val="en-US"/>
+        </w:rPr>
+      </w:pPr>
+      <w:r>
+        <w:rPr>
+          <w:rFonts w:asciiTheme="majorHAnsi" w:hAnsiTheme="majorHAnsi"/>
+          <w:b/>
+          <w:sz w:val="24"/>
+          <w:szCs w:val="24"/>
+          <w:u w:val="single"/>
+          <w:lang w:val="en-US"/>
+        </w:rPr>
+        <w:t xml:space="preserve">Types </w:t>
+      </w:r>
+      <w:proofErr w:type="gramStart"/>
+      <w:r>
+        <w:rPr>
+          <w:rFonts w:asciiTheme="majorHAnsi" w:hAnsiTheme="majorHAnsi"/>
+          <w:b/>
+          <w:sz w:val="24"/>
+          <w:szCs w:val="24"/>
+          <w:u w:val="single"/>
+          <w:lang w:val="en-US"/>
+        </w:rPr>
+        <w:t>Of</w:t>
+      </w:r>
+      <w:proofErr w:type="gramEnd"/>
+      <w:r>
+        <w:rPr>
+          <w:rFonts w:asciiTheme="majorHAnsi" w:hAnsiTheme="majorHAnsi"/>
+          <w:b/>
+          <w:sz w:val="24"/>
+          <w:szCs w:val="24"/>
+          <w:u w:val="single"/>
+          <w:lang w:val="en-US"/>
+        </w:rPr>
+        <w:t xml:space="preserve"> AI</w:t>
+      </w:r>
+    </w:p>
+    <w:p>
+      <w:pPr>
+        <w:rPr>
+          <w:rFonts w:asciiTheme="majorHAnsi" w:hAnsiTheme="majorHAnsi"/>
+          <w:b/>
+          <w:sz w:val="24"/>
+          <w:szCs w:val="24"/>
+          <w:lang w:val="en-US"/>
+        </w:rPr>
+      </w:pPr>
+      <w:r>
+        <w:rPr>
+          <w:rFonts w:asciiTheme="majorHAnsi" w:hAnsiTheme="majorHAnsi"/>
+          <w:b/>
+          <w:sz w:val="24"/>
+          <w:szCs w:val="24"/>
+          <w:lang w:val="en-US"/>
+        </w:rPr>
+        <w:t>Waypoint AI</w:t>
+      </w:r>
+    </w:p>
+    <w:p>
+      <w:pPr>
+        <w:rPr>
+          <w:lang w:val="en-US"/>
+        </w:rPr>
+      </w:pPr>
+      <w:r>
+        <w:rPr>
+          <w:lang w:val="en-US"/>
+        </w:rPr>
+        <w:t>Ghost AI makes use of Waypoin</w:t>
+      </w:r>
+      <w:r>
+        <w:rPr>
+          <w:lang w:val="en-US"/>
+        </w:rPr>
+        <w:t>ts. Waypoints are set in the level’s corresponding waypoint level text</w:t>
+      </w:r>
+      <w:r>
+        <w:rPr>
+          <w:lang w:val="en-US"/>
+        </w:rPr>
+        <w:t xml:space="preserve"> </w:t>
+      </w:r>
+      <w:r>
+        <w:rPr>
+          <w:lang w:val="en-US"/>
+        </w:rPr>
+        <w:t>file</w:t>
+      </w:r>
+      <w:r>
+        <w:rPr>
+          <w:lang w:val="en-US"/>
+        </w:rPr>
+        <w:t>.</w:t>
+      </w:r>
+      <w:r>
+        <w:rPr>
+          <w:lang w:val="en-US"/>
+        </w:rPr>
+        <w:t xml:space="preserve"> They are then stored into a list for the AI to traverse through.</w:t>
+      </w:r>
+    </w:p>
+    <w:p>
+      <w:pPr>
+        <w:rPr>
+          <w:rFonts w:asciiTheme="majorHAnsi" w:hAnsiTheme="majorHAnsi"/>
+          <w:b/>
+          <w:sz w:val="24"/>
+          <w:szCs w:val="24"/>
+          <w:lang w:val="en-US"/>
+        </w:rPr>
+      </w:pPr>
+    </w:p>
+    <w:p>
+      <w:pPr>
+        <w:rPr>
+          <w:rFonts w:asciiTheme="majorHAnsi" w:hAnsiTheme="majorHAnsi"/>
+          <w:b/>
+          <w:sz w:val="24"/>
+          <w:szCs w:val="24"/>
+          <w:lang w:val="en-US"/>
+        </w:rPr>
+      </w:pPr>
+      <w:r>
+        <w:rPr>
+          <w:rFonts w:asciiTheme="majorHAnsi" w:hAnsiTheme="majorHAnsi"/>
+          <w:b/>
+          <w:sz w:val="24"/>
+          <w:szCs w:val="24"/>
+          <w:lang w:val="en-US"/>
+        </w:rPr>
+        <w:t>A* AI</w:t>
+      </w:r>
+      <w:r>
+        <w:rPr>
+          <w:rFonts w:asciiTheme="majorHAnsi" w:hAnsiTheme="majorHAnsi"/>
+          <w:b/>
+          <w:sz w:val="24"/>
+          <w:szCs w:val="24"/>
+          <w:lang w:val="en-US"/>
+        </w:rPr>
+        <w:t xml:space="preserve"> (Random </w:t>
+      </w:r>
+      <w:r>
+        <w:rPr>
+          <w:rFonts w:asciiTheme="majorHAnsi" w:hAnsiTheme="majorHAnsi"/>
+          <w:b/>
+          <w:sz w:val="24"/>
+          <w:szCs w:val="24"/>
+          <w:lang w:val="en-US"/>
+        </w:rPr>
+        <w:t>Movement</w:t>
+      </w:r>
+      <w:r>
+        <w:rPr>
+          <w:rFonts w:asciiTheme="majorHAnsi" w:hAnsiTheme="majorHAnsi"/>
+          <w:b/>
+          <w:sz w:val="24"/>
+          <w:szCs w:val="24"/>
+          <w:lang w:val="en-US"/>
+        </w:rPr>
+        <w:t>)</w:t>
+      </w:r>
+    </w:p>
+    <w:p>
+      <w:pPr>
+        <w:rPr>
+          <w:lang w:val="en-US"/>
+        </w:rPr>
+      </w:pPr>
+      <w:r>
+        <w:rPr>
+          <w:lang w:val="en-US"/>
+        </w:rPr>
+        <w:t xml:space="preserve">Ghost AI makes use of A* Path Finding. </w:t>
+      </w:r>
+      <w:r>
+        <w:rPr>
+          <w:lang w:val="en-US"/>
+        </w:rPr>
+        <w:t>The AI picks a random spot on the map that is not an environmental tile and plots a path towards it.</w:t>
+      </w:r>
+    </w:p>
+    <w:p>
+      <w:pPr>
+        <w:rPr>
+          <w:lang w:val="en-US"/>
+        </w:rPr>
+      </w:pPr>
+    </w:p>
+    <w:p>
+      <w:pPr>
+        <w:rPr>
+          <w:rFonts w:asciiTheme="majorHAnsi" w:hAnsiTheme="majorHAnsi"/>
+          <w:b/>
+          <w:sz w:val="24"/>
+          <w:szCs w:val="24"/>
+          <w:lang w:val="en-US"/>
+        </w:rPr>
+      </w:pPr>
+      <w:r>
+        <w:rPr>
+          <w:rFonts w:asciiTheme="majorHAnsi" w:hAnsiTheme="majorHAnsi"/>
+          <w:b/>
+          <w:sz w:val="24"/>
+          <w:szCs w:val="24"/>
+          <w:lang w:val="en-US"/>
+        </w:rPr>
+        <w:t>A* AI (Chasing</w:t>
+      </w:r>
+      <w:r>
+        <w:rPr>
+          <w:rFonts w:asciiTheme="majorHAnsi" w:hAnsiTheme="majorHAnsi"/>
+          <w:b/>
+          <w:sz w:val="24"/>
+          <w:szCs w:val="24"/>
+          <w:lang w:val="en-US"/>
+        </w:rPr>
+        <w:t xml:space="preserve"> Within Range</w:t>
+      </w:r>
+      <w:r>
+        <w:rPr>
+          <w:rFonts w:asciiTheme="majorHAnsi" w:hAnsiTheme="majorHAnsi"/>
+          <w:b/>
+          <w:sz w:val="24"/>
+          <w:szCs w:val="24"/>
+          <w:lang w:val="en-US"/>
+        </w:rPr>
+        <w:t>)</w:t>
+      </w:r>
+    </w:p>
+    <w:p>
+      <w:pPr>
+        <w:rPr>
+          <w:lang w:val="en-US"/>
+        </w:rPr>
+      </w:pPr>
+      <w:r>
+        <w:rPr>
+          <w:lang w:val="en-US"/>
+        </w:rPr>
+        <w:t xml:space="preserve">Ghost AI </w:t>
+      </w:r>
+      <w:r>
+        <w:rPr>
+          <w:lang w:val="en-US"/>
+        </w:rPr>
+        <w:t>makes use of A* Path Finding. The A* Path Finding computation will only take effect when the Pac - Man is within range. As long as the Pac – Man is within range, the Pac – Man’s position will be set as the AI’s destination. A* Path Finding will plot a path from the AI’s current position to the destination.</w:t>
+      </w:r>
+    </w:p>
+    <w:p>
+      <w:pPr>
+        <w:rPr>
+          <w:lang w:val="en-US"/>
+        </w:rPr>
+      </w:pPr>
+    </w:p>
+    <w:p>
+      <w:pPr>
+        <w:rPr>
+          <w:rFonts w:asciiTheme="majorHAnsi" w:hAnsiTheme="majorHAnsi"/>
+          <w:b/>
+          <w:sz w:val="24"/>
+          <w:szCs w:val="24"/>
+          <w:lang w:val="en-US"/>
+        </w:rPr>
+      </w:pPr>
+      <w:r>
+        <w:rPr>
+          <w:rFonts w:asciiTheme="majorHAnsi" w:hAnsiTheme="majorHAnsi"/>
+          <w:b/>
+          <w:sz w:val="24"/>
+          <w:szCs w:val="24"/>
+          <w:lang w:val="en-US"/>
+        </w:rPr>
+        <w:t xml:space="preserve">A* </w:t>
+      </w:r>
+      <w:r>
+        <w:rPr>
+          <w:rFonts w:asciiTheme="majorHAnsi" w:hAnsiTheme="majorHAnsi"/>
+          <w:b/>
+          <w:sz w:val="24"/>
+          <w:szCs w:val="24"/>
+          <w:lang w:val="en-US"/>
+        </w:rPr>
+        <w:t>AI (Chasing)</w:t>
+      </w:r>
+    </w:p>
+    <w:p>
+      <w:r>
+        <w:t>Uses A* Algorithm to calculate path. Pass in array of Game Objects as Graph. Pass in Start Point in Source. Pass in End Point in Target. Returns a stack of GameObjects for movement.</w:t>
+      </w:r>
+    </w:p>
     <w:p/>
-    <w:p/>
-    <w:p/>
-    <w:p>
-      <w:pPr>
-        <w:rPr>
-          <w:rFonts w:asciiTheme="majorHAnsi" w:hAnsiTheme="majorHAnsi"/>
-          <w:b/>
-          <w:sz w:val="24"/>
-          <w:szCs w:val="24"/>
-          <w:u w:val="single"/>
-          <w:lang w:val="en-US"/>
-        </w:rPr>
-      </w:pPr>
-      <w:r>
-        <w:rPr>
-          <w:rFonts w:asciiTheme="majorHAnsi" w:hAnsiTheme="majorHAnsi"/>
-          <w:b/>
-          <w:sz w:val="24"/>
-          <w:szCs w:val="24"/>
-          <w:u w:val="single"/>
-          <w:lang w:val="en-US"/>
-        </w:rPr>
-        <w:t>Option</w:t>
-      </w:r>
-    </w:p>
-    <w:p>
-      <w:pPr>
-        <w:rPr>
-          <w:lang w:val="en-US"/>
-        </w:rPr>
-      </w:pPr>
-      <w:r>
-        <w:rPr>
-          <w:lang w:val="en-US"/>
-        </w:rPr>
-        <w:t>We have opted to do option 1 of the assignment. This option requires us to implement a demo with some AI feature(s). Code, documentation and presentation are required of this assignment.</w:t>
-      </w:r>
-    </w:p>
-    <w:p>
-      <w:pPr>
-        <w:rPr>
-          <w:b/>
-          <w:u w:val="single"/>
-          <w:lang w:val="en-US"/>
-        </w:rPr>
-      </w:pPr>
-    </w:p>
-    <w:p>
-      <w:pPr>
-        <w:rPr>
-          <w:rFonts w:asciiTheme="majorHAnsi" w:hAnsiTheme="majorHAnsi"/>
-          <w:b/>
-          <w:sz w:val="24"/>
-          <w:szCs w:val="24"/>
-          <w:u w:val="single"/>
-          <w:lang w:val="en-US"/>
-        </w:rPr>
-      </w:pPr>
-      <w:r>
-        <w:rPr>
-          <w:rFonts w:asciiTheme="majorHAnsi" w:hAnsiTheme="majorHAnsi"/>
-          <w:b/>
-          <w:sz w:val="24"/>
-          <w:szCs w:val="24"/>
-          <w:u w:val="single"/>
-          <w:lang w:val="en-US"/>
-        </w:rPr>
-        <w:t>Game Idea</w:t>
-      </w:r>
-    </w:p>
-    <w:p>
-      <w:pPr>
-        <w:rPr>
-          <w:lang w:val="en-US"/>
-        </w:rPr>
-      </w:pPr>
-      <w:r>
-        <w:rPr>
-          <w:lang w:val="en-US"/>
-        </w:rPr>
-        <w:t>The game is developed using Unity game engine. It is catered for Windows, Mac and Linux platforms. It is a remake of Pac – Man. It is to be in 3d</w:t>
-      </w:r>
-      <w:r>
-        <w:rPr>
-          <w:lang w:val="en-US"/>
-        </w:rPr>
-        <w:t>. The game will be in 3</w:t>
-      </w:r>
-      <w:r>
-        <w:rPr>
-          <w:vertAlign w:val="superscript"/>
-          <w:lang w:val="en-US"/>
-        </w:rPr>
-        <w:t>rd</w:t>
-      </w:r>
-      <w:r>
-        <w:rPr>
-          <w:lang w:val="en-US"/>
-        </w:rPr>
-        <w:t xml:space="preserve"> person with the camera being top down view. The </w:t>
-      </w:r>
-      <w:r>
-        <w:rPr>
-          <w:lang w:val="en-US"/>
-        </w:rPr>
-        <w:t xml:space="preserve">Artificial Intelligence </w:t>
-      </w:r>
-      <w:r>
-        <w:rPr>
-          <w:lang w:val="en-US"/>
-        </w:rPr>
-        <w:t>will be implemented on the ghosts and will be different from that of the original.</w:t>
-      </w:r>
-    </w:p>
-    <w:p>
-      <w:pPr>
-        <w:rPr>
-          <w:rFonts w:asciiTheme="majorHAnsi" w:hAnsiTheme="majorHAnsi"/>
-          <w:sz w:val="24"/>
-          <w:szCs w:val="24"/>
-          <w:lang w:val="en-US"/>
-        </w:rPr>
-      </w:pPr>
-    </w:p>
-    <w:p>
-      <w:pPr>
-        <w:rPr>
-          <w:rFonts w:asciiTheme="majorHAnsi" w:hAnsiTheme="majorHAnsi"/>
-          <w:b/>
-          <w:sz w:val="24"/>
-          <w:szCs w:val="24"/>
-          <w:u w:val="single"/>
-          <w:lang w:val="en-US"/>
-        </w:rPr>
-      </w:pPr>
-      <w:r>
-        <w:rPr>
-          <w:rFonts w:asciiTheme="majorHAnsi" w:hAnsiTheme="majorHAnsi"/>
-          <w:b/>
-          <w:sz w:val="24"/>
-          <w:szCs w:val="24"/>
-          <w:u w:val="single"/>
-          <w:lang w:val="en-US"/>
-        </w:rPr>
-        <w:t>Gameplay</w:t>
-      </w:r>
-    </w:p>
-    <w:p>
-      <w:pPr>
-        <w:rPr>
-          <w:lang w:val="en-US"/>
-        </w:rPr>
-      </w:pPr>
-      <w:r>
-        <w:rPr>
-          <w:lang w:val="en-US"/>
-        </w:rPr>
-        <w:t xml:space="preserve">The game will be player input based. Players will control the Pac – Man and collect as many bits as possible </w:t>
-      </w:r>
-      <w:r>
-        <w:rPr>
-          <w:lang w:val="en-US"/>
-        </w:rPr>
-        <w:t xml:space="preserve">and progress through the levels </w:t>
-      </w:r>
-      <w:r>
-        <w:rPr>
-          <w:lang w:val="en-US"/>
-        </w:rPr>
-        <w:t>before the number of lives becomes 0.</w:t>
-      </w:r>
-    </w:p>
-    <w:p>
-      <w:pPr>
-        <w:rPr>
-          <w:lang w:val="en-US"/>
-        </w:rPr>
-      </w:pPr>
-    </w:p>
-    <w:p>
-      <w:pPr>
-        <w:rPr>
-          <w:rFonts w:asciiTheme="majorHAnsi" w:hAnsiTheme="majorHAnsi"/>
-          <w:b/>
-          <w:sz w:val="24"/>
-          <w:szCs w:val="24"/>
-          <w:u w:val="single"/>
-          <w:lang w:val="en-US"/>
-        </w:rPr>
-      </w:pPr>
-      <w:r>
-        <w:rPr>
-          <w:rFonts w:asciiTheme="majorHAnsi" w:hAnsiTheme="majorHAnsi"/>
-          <w:b/>
-          <w:sz w:val="24"/>
-          <w:szCs w:val="24"/>
-          <w:u w:val="single"/>
-          <w:lang w:val="en-US"/>
-        </w:rPr>
-        <w:t>Types Of AI</w:t>
-      </w:r>
-    </w:p>
-    <w:p>
-      <w:pPr>
-        <w:rPr>
-          <w:rFonts w:asciiTheme="majorHAnsi" w:hAnsiTheme="majorHAnsi"/>
-          <w:b/>
-          <w:sz w:val="24"/>
-          <w:szCs w:val="24"/>
-          <w:lang w:val="en-US"/>
-        </w:rPr>
-      </w:pPr>
-      <w:r>
-        <w:rPr>
-          <w:rFonts w:asciiTheme="majorHAnsi" w:hAnsiTheme="majorHAnsi"/>
-          <w:b/>
-          <w:sz w:val="24"/>
-          <w:szCs w:val="24"/>
-          <w:lang w:val="en-US"/>
-        </w:rPr>
-        <w:t>Waypoint AI</w:t>
-      </w:r>
-    </w:p>
-    <w:p>
-      <w:pPr>
-        <w:rPr>
-          <w:lang w:val="en-US"/>
-        </w:rPr>
-      </w:pPr>
-      <w:r>
-        <w:rPr>
-          <w:lang w:val="en-US"/>
-        </w:rPr>
-        <w:t>Ghost AI makes use of Waypoin</w:t>
-      </w:r>
-      <w:r>
-        <w:rPr>
-          <w:lang w:val="en-US"/>
-        </w:rPr>
-        <w:t>ts. Waypoints are set in the level’s corresponding waypoint level text</w:t>
-      </w:r>
-      <w:r>
-        <w:rPr>
-          <w:lang w:val="en-US"/>
-        </w:rPr>
-        <w:t xml:space="preserve"> </w:t>
-      </w:r>
-      <w:r>
-        <w:rPr>
-          <w:lang w:val="en-US"/>
-        </w:rPr>
-        <w:t>file</w:t>
-      </w:r>
-      <w:r>
-        <w:rPr>
-          <w:lang w:val="en-US"/>
-        </w:rPr>
-        <w:t>.</w:t>
-      </w:r>
-      <w:r>
-        <w:rPr>
-          <w:lang w:val="en-US"/>
-        </w:rPr>
-        <w:t xml:space="preserve"> They are then stored into a list for the AI to traverse through.</w:t>
-      </w:r>
-    </w:p>
-    <w:p>
-      <w:pPr>
-        <w:rPr>
-          <w:rFonts w:asciiTheme="majorHAnsi" w:hAnsiTheme="majorHAnsi"/>
-          <w:b/>
-          <w:sz w:val="24"/>
-          <w:szCs w:val="24"/>
-          <w:lang w:val="en-US"/>
-        </w:rPr>
-      </w:pPr>
-    </w:p>
-    <w:p>
-      <w:pPr>
-        <w:rPr>
-          <w:rFonts w:asciiTheme="majorHAnsi" w:hAnsiTheme="majorHAnsi"/>
-          <w:b/>
-          <w:sz w:val="24"/>
-          <w:szCs w:val="24"/>
-          <w:lang w:val="en-US"/>
-        </w:rPr>
-      </w:pPr>
-      <w:r>
-        <w:rPr>
-          <w:rFonts w:asciiTheme="majorHAnsi" w:hAnsiTheme="majorHAnsi"/>
-          <w:b/>
-          <w:sz w:val="24"/>
-          <w:szCs w:val="24"/>
-          <w:lang w:val="en-US"/>
-        </w:rPr>
-        <w:t>A* AI</w:t>
-      </w:r>
-      <w:r>
-        <w:rPr>
-          <w:rFonts w:asciiTheme="majorHAnsi" w:hAnsiTheme="majorHAnsi"/>
-          <w:b/>
-          <w:sz w:val="24"/>
-          <w:szCs w:val="24"/>
-          <w:lang w:val="en-US"/>
-        </w:rPr>
-        <w:t xml:space="preserve"> (Random </w:t>
-      </w:r>
-      <w:r>
-        <w:rPr>
-          <w:rFonts w:asciiTheme="majorHAnsi" w:hAnsiTheme="majorHAnsi"/>
-          <w:b/>
-          <w:sz w:val="24"/>
-          <w:szCs w:val="24"/>
-          <w:lang w:val="en-US"/>
-        </w:rPr>
-        <w:t>Movement</w:t>
-      </w:r>
-      <w:r>
-        <w:rPr>
-          <w:rFonts w:asciiTheme="majorHAnsi" w:hAnsiTheme="majorHAnsi"/>
-          <w:b/>
-          <w:sz w:val="24"/>
-          <w:szCs w:val="24"/>
-          <w:lang w:val="en-US"/>
-        </w:rPr>
-        <w:t>)</w:t>
-      </w:r>
-    </w:p>
-    <w:p>
-      <w:pPr>
-        <w:rPr>
-          <w:lang w:val="en-US"/>
-        </w:rPr>
-      </w:pPr>
-      <w:r>
-        <w:rPr>
-          <w:lang w:val="en-US"/>
-        </w:rPr>
-        <w:t xml:space="preserve">Ghost AI makes use of A* Path Finding. </w:t>
-      </w:r>
-      <w:r>
-        <w:rPr>
-          <w:lang w:val="en-US"/>
-        </w:rPr>
-        <w:t>The AI picks a random spot on the map that is not an environmental tile and plots a path towards it.</w:t>
-      </w:r>
-    </w:p>
-    <w:p>
-      <w:pPr>
-        <w:rPr>
-          <w:lang w:val="en-US"/>
-        </w:rPr>
-      </w:pPr>
-    </w:p>
-    <w:p>
-      <w:pPr>
-        <w:rPr>
-          <w:rFonts w:asciiTheme="majorHAnsi" w:hAnsiTheme="majorHAnsi"/>
-          <w:b/>
-          <w:sz w:val="24"/>
-          <w:szCs w:val="24"/>
-          <w:lang w:val="en-US"/>
-        </w:rPr>
-      </w:pPr>
-      <w:r>
-        <w:rPr>
-          <w:rFonts w:asciiTheme="majorHAnsi" w:hAnsiTheme="majorHAnsi"/>
-          <w:b/>
-          <w:sz w:val="24"/>
-          <w:szCs w:val="24"/>
-          <w:lang w:val="en-US"/>
-        </w:rPr>
-        <w:t>A* AI (</w:t>
-      </w:r>
-      <w:r>
-        <w:rPr>
-          <w:rFonts w:asciiTheme="majorHAnsi" w:hAnsiTheme="majorHAnsi"/>
-          <w:b/>
-          <w:sz w:val="24"/>
-          <w:szCs w:val="24"/>
-          <w:lang w:val="en-US"/>
-        </w:rPr>
-        <w:t>Chasing</w:t>
-      </w:r>
-      <w:r>
-        <w:rPr>
-          <w:rFonts w:asciiTheme="majorHAnsi" w:hAnsiTheme="majorHAnsi"/>
-          <w:b/>
-          <w:sz w:val="24"/>
-          <w:szCs w:val="24"/>
-          <w:lang w:val="en-US"/>
-        </w:rPr>
-        <w:t>)</w:t>
-      </w:r>
-    </w:p>
-    <w:p>
-      <w:pPr>
-        <w:rPr>
-          <w:lang w:val="en-US"/>
-        </w:rPr>
-      </w:pPr>
-      <w:r>
-        <w:rPr>
-          <w:lang w:val="en-US"/>
-        </w:rPr>
-        <w:t xml:space="preserve">Ghost AI </w:t>
-      </w:r>
-      <w:r>
-        <w:rPr>
-          <w:lang w:val="en-US"/>
-        </w:rPr>
-        <w:t>makes use of A* Path Finding. The A* Path Finding computation will only take effect when the Pac - Man is within range. As long as the Pac – Man is within range, the Pac – Man’s position will be set as the AI’s destination. A* Path Finding will plot a path from the AI’s current position to the destination.</w:t>
-      </w:r>
-    </w:p>
-    <w:p>
-      <w:pPr>
-        <w:rPr>
+    <w:p>
+      <w:pPr>
+        <w:rPr>
+          <w:rFonts w:asciiTheme="majorHAnsi" w:hAnsiTheme="majorHAnsi"/>
+          <w:b/>
+          <w:sz w:val="24"/>
+          <w:szCs w:val="24"/>
+          <w:u w:val="single"/>
+        </w:rPr>
+      </w:pPr>
+      <w:r>
+        <w:rPr>
+          <w:rFonts w:asciiTheme="majorHAnsi" w:hAnsiTheme="majorHAnsi"/>
+          <w:b/>
+          <w:sz w:val="24"/>
+          <w:szCs w:val="24"/>
+          <w:u w:val="single"/>
+        </w:rPr>
+        <w:lastRenderedPageBreak/>
+        <w:t>Dijkstra AI (Chasing)</w:t>
+      </w:r>
+    </w:p>
+    <w:p>
+      <w:r>
+        <w:t>Uses Dijkstra Algorithm to calculate path. Pass in array of Game Objects as Graph. Pass in Start Point in Source. Pass in End Point in Target. Returns a stack of GameObjects for movement.</w:t>
+      </w:r>
+    </w:p>
+    <w:p>
+      <w:pPr>
+        <w:rPr>
+          <w:rFonts w:asciiTheme="majorHAnsi" w:hAnsiTheme="majorHAnsi"/>
+          <w:b/>
+          <w:sz w:val="24"/>
+          <w:szCs w:val="24"/>
+          <w:u w:val="single"/>
+          <w:lang w:val="en-US"/>
+        </w:rPr>
+      </w:pPr>
+    </w:p>
+    <w:p>
+      <w:pPr>
+        <w:rPr>
+          <w:rFonts w:asciiTheme="majorHAnsi" w:hAnsiTheme="majorHAnsi"/>
+          <w:b/>
+          <w:sz w:val="24"/>
+          <w:szCs w:val="24"/>
+          <w:u w:val="single"/>
+          <w:lang w:val="en-US"/>
+        </w:rPr>
+      </w:pPr>
+    </w:p>
+    <w:p>
+      <w:pPr>
+        <w:rPr>
+          <w:rFonts w:asciiTheme="majorHAnsi" w:hAnsiTheme="majorHAnsi"/>
+          <w:b/>
+          <w:sz w:val="24"/>
+          <w:szCs w:val="24"/>
+          <w:u w:val="single"/>
+          <w:lang w:val="en-US"/>
+        </w:rPr>
+      </w:pPr>
+    </w:p>
+    <w:p>
+      <w:pPr>
+        <w:rPr>
+          <w:rFonts w:asciiTheme="majorHAnsi" w:hAnsiTheme="majorHAnsi"/>
+          <w:b/>
+          <w:sz w:val="24"/>
+          <w:szCs w:val="24"/>
+          <w:u w:val="single"/>
+          <w:lang w:val="en-US"/>
+        </w:rPr>
+      </w:pPr>
+    </w:p>
+    <w:p>
+      <w:pPr>
+        <w:rPr>
+          <w:rFonts w:asciiTheme="majorHAnsi" w:hAnsiTheme="majorHAnsi"/>
+          <w:b/>
+          <w:sz w:val="24"/>
+          <w:szCs w:val="24"/>
+          <w:u w:val="single"/>
+          <w:lang w:val="en-US"/>
+        </w:rPr>
+      </w:pPr>
+    </w:p>
+    <w:p>
+      <w:pPr>
+        <w:rPr>
+          <w:rFonts w:asciiTheme="majorHAnsi" w:hAnsiTheme="majorHAnsi"/>
+          <w:b/>
+          <w:sz w:val="24"/>
+          <w:szCs w:val="24"/>
+          <w:u w:val="single"/>
+          <w:lang w:val="en-US"/>
+        </w:rPr>
+      </w:pPr>
+    </w:p>
+    <w:p>
+      <w:pPr>
+        <w:rPr>
+          <w:rFonts w:asciiTheme="majorHAnsi" w:hAnsiTheme="majorHAnsi"/>
+          <w:b/>
+          <w:sz w:val="24"/>
+          <w:szCs w:val="24"/>
+          <w:u w:val="single"/>
+          <w:lang w:val="en-US"/>
+        </w:rPr>
+      </w:pPr>
+    </w:p>
+    <w:p>
+      <w:pPr>
+        <w:rPr>
+          <w:rFonts w:asciiTheme="majorHAnsi" w:hAnsiTheme="majorHAnsi"/>
+          <w:b/>
+          <w:sz w:val="24"/>
+          <w:szCs w:val="24"/>
+          <w:u w:val="single"/>
+          <w:lang w:val="en-US"/>
+        </w:rPr>
+      </w:pPr>
+    </w:p>
+    <w:p>
+      <w:pPr>
+        <w:rPr>
+          <w:rFonts w:asciiTheme="majorHAnsi" w:hAnsiTheme="majorHAnsi"/>
+          <w:b/>
+          <w:sz w:val="24"/>
+          <w:szCs w:val="24"/>
+          <w:u w:val="single"/>
+          <w:lang w:val="en-US"/>
+        </w:rPr>
+      </w:pPr>
+    </w:p>
+    <w:p>
+      <w:pPr>
+        <w:rPr>
+          <w:rFonts w:asciiTheme="majorHAnsi" w:hAnsiTheme="majorHAnsi"/>
+          <w:b/>
+          <w:sz w:val="24"/>
+          <w:szCs w:val="24"/>
+          <w:u w:val="single"/>
+          <w:lang w:val="en-US"/>
+        </w:rPr>
+      </w:pPr>
+    </w:p>
+    <w:p>
+      <w:pPr>
+        <w:rPr>
+          <w:rFonts w:asciiTheme="majorHAnsi" w:hAnsiTheme="majorHAnsi"/>
+          <w:b/>
+          <w:sz w:val="24"/>
+          <w:szCs w:val="24"/>
+          <w:u w:val="single"/>
+          <w:lang w:val="en-US"/>
+        </w:rPr>
+      </w:pPr>
+    </w:p>
+    <w:p>
+      <w:pPr>
+        <w:rPr>
+          <w:rFonts w:asciiTheme="majorHAnsi" w:hAnsiTheme="majorHAnsi"/>
+          <w:b/>
+          <w:sz w:val="24"/>
+          <w:szCs w:val="24"/>
+          <w:u w:val="single"/>
+          <w:lang w:val="en-US"/>
+        </w:rPr>
+      </w:pPr>
+    </w:p>
+    <w:p>
+      <w:pPr>
+        <w:rPr>
+          <w:rFonts w:asciiTheme="majorHAnsi" w:hAnsiTheme="majorHAnsi"/>
+          <w:b/>
+          <w:sz w:val="24"/>
+          <w:szCs w:val="24"/>
+          <w:u w:val="single"/>
+          <w:lang w:val="en-US"/>
+        </w:rPr>
+      </w:pPr>
+    </w:p>
+    <w:p>
+      <w:pPr>
+        <w:rPr>
+          <w:rFonts w:asciiTheme="majorHAnsi" w:hAnsiTheme="majorHAnsi"/>
+          <w:b/>
+          <w:sz w:val="24"/>
+          <w:szCs w:val="24"/>
+          <w:u w:val="single"/>
+          <w:lang w:val="en-US"/>
+        </w:rPr>
+      </w:pPr>
+    </w:p>
+    <w:p>
+      <w:pPr>
+        <w:rPr>
+          <w:rFonts w:asciiTheme="majorHAnsi" w:hAnsiTheme="majorHAnsi"/>
+          <w:b/>
+          <w:sz w:val="24"/>
+          <w:szCs w:val="24"/>
+          <w:u w:val="single"/>
+          <w:lang w:val="en-US"/>
+        </w:rPr>
+      </w:pPr>
+    </w:p>
+    <w:p>
+      <w:pPr>
+        <w:rPr>
+          <w:rFonts w:asciiTheme="majorHAnsi" w:hAnsiTheme="majorHAnsi"/>
+          <w:b/>
+          <w:sz w:val="24"/>
+          <w:szCs w:val="24"/>
+          <w:u w:val="single"/>
+          <w:lang w:val="en-US"/>
+        </w:rPr>
+      </w:pPr>
+    </w:p>
+    <w:p>
+      <w:pPr>
+        <w:rPr>
+          <w:rFonts w:asciiTheme="majorHAnsi" w:hAnsiTheme="majorHAnsi"/>
+          <w:b/>
+          <w:sz w:val="24"/>
+          <w:szCs w:val="24"/>
+          <w:u w:val="single"/>
+          <w:lang w:val="en-US"/>
+        </w:rPr>
+      </w:pPr>
+    </w:p>
+    <w:p>
+      <w:pPr>
+        <w:rPr>
+          <w:rFonts w:asciiTheme="majorHAnsi" w:hAnsiTheme="majorHAnsi"/>
+          <w:b/>
+          <w:sz w:val="24"/>
+          <w:szCs w:val="24"/>
+          <w:u w:val="single"/>
+          <w:lang w:val="en-US"/>
+        </w:rPr>
+      </w:pPr>
+    </w:p>
+    <w:p>
+      <w:pPr>
+        <w:rPr>
+          <w:rFonts w:asciiTheme="majorHAnsi" w:hAnsiTheme="majorHAnsi"/>
+          <w:b/>
+          <w:sz w:val="24"/>
+          <w:szCs w:val="24"/>
+          <w:u w:val="single"/>
+          <w:lang w:val="en-US"/>
+        </w:rPr>
+      </w:pPr>
+    </w:p>
+    <w:p>
+      <w:pPr>
+        <w:rPr>
+          <w:rFonts w:asciiTheme="majorHAnsi" w:hAnsiTheme="majorHAnsi"/>
+          <w:b/>
+          <w:sz w:val="24"/>
+          <w:szCs w:val="24"/>
+          <w:u w:val="single"/>
+          <w:lang w:val="en-US"/>
+        </w:rPr>
+      </w:pPr>
+    </w:p>
+    <w:p>
+      <w:pPr>
+        <w:rPr>
+          <w:rFonts w:asciiTheme="majorHAnsi" w:hAnsiTheme="majorHAnsi"/>
+          <w:b/>
+          <w:sz w:val="24"/>
+          <w:szCs w:val="24"/>
+          <w:u w:val="single"/>
+          <w:lang w:val="en-US"/>
+        </w:rPr>
+      </w:pPr>
+    </w:p>
+    <w:p>
+      <w:pPr>
+        <w:rPr>
+          <w:rFonts w:asciiTheme="majorHAnsi" w:hAnsiTheme="majorHAnsi"/>
+          <w:b/>
+          <w:sz w:val="24"/>
+          <w:szCs w:val="24"/>
+          <w:u w:val="single"/>
           <w:lang w:val="en-US"/>
         </w:rPr>
       </w:pPr>
@@ -1355,6 +1807,8 @@
           <w:u w:val="single"/>
         </w:rPr>
       </w:pPr>
+      <w:bookmarkStart w:id="0" w:name="_GoBack"/>
+      <w:bookmarkEnd w:id="0"/>
       <w:r>
         <w:rPr>
           <w:b/>
@@ -1393,7 +1847,7 @@
                     </pic:cNvPicPr>
                   </pic:nvPicPr>
                   <pic:blipFill>
-                    <a:blip r:embed="rId7">
+                    <a:blip r:embed="rId8">
                       <a:extLst>
                         <a:ext uri="{28A0092B-C50C-407E-A947-70E740481C1C}">
                           <a14:useLocalDpi xmlns:a14="http://schemas.microsoft.com/office/drawing/2010/main" val="0"/>
@@ -1594,7 +2048,7 @@
                     </pic:cNvPicPr>
                   </pic:nvPicPr>
                   <pic:blipFill>
-                    <a:blip r:embed="rId8" cstate="print">
+                    <a:blip r:embed="rId9" cstate="print">
                       <a:extLst>
                         <a:ext uri="{28A0092B-C50C-407E-A947-70E740481C1C}">
                           <a14:useLocalDpi xmlns:a14="http://schemas.microsoft.com/office/drawing/2010/main" val="0"/>
@@ -1637,10 +2091,34 @@
     <w:p/>
     <w:p/>
     <w:p/>
-    <w:p/>
-    <w:p/>
-    <w:p/>
-    <w:p/>
+    <w:p>
+      <w:pPr>
+        <w:rPr>
+          <w:b/>
+        </w:rPr>
+      </w:pPr>
+    </w:p>
+    <w:p>
+      <w:pPr>
+        <w:rPr>
+          <w:b/>
+        </w:rPr>
+      </w:pPr>
+    </w:p>
+    <w:p>
+      <w:pPr>
+        <w:rPr>
+          <w:b/>
+        </w:rPr>
+      </w:pPr>
+    </w:p>
+    <w:p>
+      <w:pPr>
+        <w:rPr>
+          <w:b/>
+        </w:rPr>
+      </w:pPr>
+    </w:p>
     <w:p>
       <w:pPr>
         <w:rPr>
@@ -1902,7 +2380,7 @@
                     </pic:cNvPicPr>
                   </pic:nvPicPr>
                   <pic:blipFill>
-                    <a:blip r:embed="rId9">
+                    <a:blip r:embed="rId10">
                       <a:extLst>
                         <a:ext uri="{28A0092B-C50C-407E-A947-70E740481C1C}">
                           <a14:useLocalDpi xmlns:a14="http://schemas.microsoft.com/office/drawing/2010/main" val="0"/>
@@ -1955,28 +2433,627 @@
       </w:r>
     </w:p>
     <w:p/>
-    <w:p>
-      <w:pPr>
-        <w:rPr>
-          <w:rFonts w:asciiTheme="majorHAnsi" w:hAnsiTheme="majorHAnsi"/>
-          <w:b/>
-          <w:sz w:val="24"/>
-          <w:szCs w:val="24"/>
-          <w:u w:val="single"/>
-          <w:lang w:val="en-US"/>
-        </w:rPr>
-      </w:pPr>
-    </w:p>
-    <w:p>
-      <w:pPr>
-        <w:rPr>
-          <w:rFonts w:asciiTheme="majorHAnsi" w:hAnsiTheme="majorHAnsi"/>
-          <w:b/>
-          <w:sz w:val="24"/>
-          <w:szCs w:val="24"/>
-          <w:lang w:val="en-US"/>
-        </w:rPr>
-      </w:pPr>
+    <w:p/>
+    <w:p/>
+    <w:p/>
+    <w:p/>
+    <w:p>
+      <w:pPr>
+        <w:rPr>
+          <w:b/>
+        </w:rPr>
+      </w:pPr>
+      <w:r>
+        <w:rPr>
+          <w:b/>
+        </w:rPr>
+        <w:lastRenderedPageBreak/>
+        <w:t>Fong Zhi Zhong</w:t>
+      </w:r>
+    </w:p>
+    <w:p>
+      <w:pPr>
+        <w:rPr>
+          <w:b/>
+          <w:u w:val="single"/>
+        </w:rPr>
+      </w:pPr>
+      <w:r>
+        <w:rPr>
+          <w:b/>
+          <w:u w:val="single"/>
+        </w:rPr>
+        <w:t>Description Of Scripts</w:t>
+      </w:r>
+    </w:p>
+    <w:p>
+      <w:pPr>
+        <w:rPr>
+          <w:u w:val="single"/>
+        </w:rPr>
+      </w:pPr>
+      <w:r>
+        <w:rPr>
+          <w:u w:val="single"/>
+        </w:rPr>
+        <w:t>DijkstraAlgorithm.cs</w:t>
+      </w:r>
+    </w:p>
+    <w:p>
+      <w:r>
+        <w:t>Uses Dijkstra Algorithm to calculate path. Pass in array of Game Objects as Graph. Pass in Start Point in Source. Pass in End Point in Target. Returns a stack of GameObjects for movement.</w:t>
+      </w:r>
+    </w:p>
+    <w:p>
+      <w:pPr>
+        <w:rPr>
+          <w:u w:val="single"/>
+        </w:rPr>
+      </w:pPr>
+      <w:r>
+        <w:rPr>
+          <w:u w:val="single"/>
+        </w:rPr>
+        <w:t>AstarAlgorithm.cs</w:t>
+      </w:r>
+    </w:p>
+    <w:p>
+      <w:r>
+        <w:t xml:space="preserve">Uses A* Algorithm to calculate path. </w:t>
+      </w:r>
+      <w:r>
+        <w:t>Pass in array of Game Objects as Graph. Pass in Start Point in Source. Pass in End Point in Target. Returns a stack of GameObjects for movement.</w:t>
+      </w:r>
+    </w:p>
+    <w:p>
+      <w:pPr>
+        <w:rPr>
+          <w:u w:val="single"/>
+        </w:rPr>
+      </w:pPr>
+      <w:r>
+        <w:rPr>
+          <w:u w:val="single"/>
+        </w:rPr>
+        <w:t>NodeScript.cs</w:t>
+      </w:r>
+    </w:p>
+    <w:p>
+      <w:r>
+        <w:t>Optimizes calculation of all Path Finding Algorithms. Reduces the amount of Nodes, by linking it up to the neighbours on creation. Reduces the amount of Nodes the Path find needs to calculate.</w:t>
+      </w:r>
+    </w:p>
+    <w:p>
+      <w:pPr>
+        <w:rPr>
+          <w:u w:val="single"/>
+        </w:rPr>
+      </w:pPr>
+      <w:r>
+        <w:rPr>
+          <w:u w:val="single"/>
+        </w:rPr>
+        <w:t>CurrentNodeScript.cs</w:t>
+      </w:r>
+    </w:p>
+    <w:p>
+      <w:pPr>
+        <w:rPr>
+          <w:lang w:val="en-US"/>
+        </w:rPr>
+      </w:pPr>
+      <w:proofErr w:type="gramStart"/>
+      <w:r>
+        <w:rPr>
+          <w:lang w:val="en-US"/>
+        </w:rPr>
+        <w:t>Attached to Player or AI.</w:t>
+      </w:r>
+      <w:proofErr w:type="gramEnd"/>
+      <w:r>
+        <w:rPr>
+          <w:lang w:val="en-US"/>
+        </w:rPr>
+        <w:t xml:space="preserve"> </w:t>
+      </w:r>
+      <w:proofErr w:type="gramStart"/>
+      <w:r>
+        <w:rPr>
+          <w:lang w:val="en-US"/>
+        </w:rPr>
+        <w:t>Meant as a checking between Nodes.</w:t>
+      </w:r>
+      <w:proofErr w:type="gramEnd"/>
+      <w:r>
+        <w:rPr>
+          <w:lang w:val="en-US"/>
+        </w:rPr>
+        <w:t xml:space="preserve"> Used for the movement of the AI.</w:t>
+      </w:r>
+    </w:p>
+    <w:p>
+      <w:pPr>
+        <w:rPr>
+          <w:u w:val="single"/>
+          <w:lang w:val="en-US"/>
+        </w:rPr>
+      </w:pPr>
+      <w:proofErr w:type="spellStart"/>
+      <w:r>
+        <w:rPr>
+          <w:u w:val="single"/>
+          <w:lang w:val="en-US"/>
+        </w:rPr>
+        <w:t>LevelGenerator.cs</w:t>
+      </w:r>
+      <w:proofErr w:type="spellEnd"/>
+    </w:p>
+    <w:p>
+      <w:pPr>
+        <w:rPr>
+          <w:lang w:val="en-US"/>
+        </w:rPr>
+      </w:pPr>
+      <w:r>
+        <w:rPr>
+          <w:lang w:val="en-US"/>
+        </w:rPr>
+        <w:t xml:space="preserve">Loads all the </w:t>
+      </w:r>
+      <w:proofErr w:type="gramStart"/>
+      <w:r>
+        <w:rPr>
+          <w:lang w:val="en-US"/>
+        </w:rPr>
+        <w:t>levels, that</w:t>
+      </w:r>
+      <w:proofErr w:type="gramEnd"/>
+      <w:r>
+        <w:rPr>
+          <w:lang w:val="en-US"/>
+        </w:rPr>
+        <w:t xml:space="preserve"> have been created via the level editor, at run time. Switches what is shown to the player during the game and after a level. </w:t>
+      </w:r>
+      <w:proofErr w:type="gramStart"/>
+      <w:r>
+        <w:rPr>
+          <w:lang w:val="en-US"/>
+        </w:rPr>
+        <w:t>Handles changing from 1 level to another.</w:t>
+      </w:r>
+      <w:proofErr w:type="gramEnd"/>
+      <w:r>
+        <w:rPr>
+          <w:lang w:val="en-US"/>
+        </w:rPr>
+        <w:t xml:space="preserve"> </w:t>
+      </w:r>
+      <w:proofErr w:type="gramStart"/>
+      <w:r>
+        <w:rPr>
+          <w:lang w:val="en-US"/>
+        </w:rPr>
+        <w:t>Creates the environment at run time.</w:t>
+      </w:r>
+      <w:proofErr w:type="gramEnd"/>
+    </w:p>
+    <w:p>
+      <w:pPr>
+        <w:rPr>
+          <w:lang w:val="en-US"/>
+        </w:rPr>
+      </w:pPr>
+    </w:p>
+    <w:p>
+      <w:pPr>
+        <w:rPr>
+          <w:lang w:val="en-US"/>
+        </w:rPr>
+      </w:pPr>
+    </w:p>
+    <w:p>
+      <w:pPr>
+        <w:rPr>
+          <w:lang w:val="en-US"/>
+        </w:rPr>
+      </w:pPr>
+    </w:p>
+    <w:p>
+      <w:pPr>
+        <w:rPr>
+          <w:lang w:val="en-US"/>
+        </w:rPr>
+      </w:pPr>
+    </w:p>
+    <w:p>
+      <w:pPr>
+        <w:rPr>
+          <w:lang w:val="en-US"/>
+        </w:rPr>
+      </w:pPr>
+    </w:p>
+    <w:p>
+      <w:pPr>
+        <w:rPr>
+          <w:lang w:val="en-US"/>
+        </w:rPr>
+      </w:pPr>
+    </w:p>
+    <w:p>
+      <w:pPr>
+        <w:rPr>
+          <w:lang w:val="en-US"/>
+        </w:rPr>
+      </w:pPr>
+    </w:p>
+    <w:p>
+      <w:pPr>
+        <w:rPr>
+          <w:lang w:val="en-US"/>
+        </w:rPr>
+      </w:pPr>
+    </w:p>
+    <w:p>
+      <w:pPr>
+        <w:rPr>
+          <w:lang w:val="en-US"/>
+        </w:rPr>
+      </w:pPr>
+    </w:p>
+    <w:p>
+      <w:pPr>
+        <w:rPr>
+          <w:lang w:val="en-US"/>
+        </w:rPr>
+      </w:pPr>
+    </w:p>
+    <w:p>
+      <w:pPr>
+        <w:rPr>
+          <w:lang w:val="en-US"/>
+        </w:rPr>
+      </w:pPr>
+    </w:p>
+    <w:p>
+      <w:pPr>
+        <w:rPr>
+          <w:lang w:val="en-US"/>
+        </w:rPr>
+      </w:pPr>
+    </w:p>
+    <w:p>
+      <w:pPr>
+        <w:rPr>
+          <w:b/>
+          <w:u w:val="single"/>
+          <w:lang w:val="en-US"/>
+        </w:rPr>
+      </w:pPr>
+      <w:r>
+        <w:rPr>
+          <w:b/>
+          <w:u w:val="single"/>
+          <w:lang w:val="en-US"/>
+        </w:rPr>
+        <w:lastRenderedPageBreak/>
+        <w:t>A* AI</w:t>
+      </w:r>
+    </w:p>
+    <w:p>
+      <w:pPr>
+        <w:rPr>
+          <w:b/>
+          <w:u w:val="single"/>
+          <w:lang w:val="en-US"/>
+        </w:rPr>
+      </w:pPr>
+      <w:r>
+        <w:rPr>
+          <w:noProof/>
+          <w:sz w:val="26"/>
+          <w:szCs w:val="26"/>
+          <w:lang w:val="en-SG" w:eastAsia="en-SG"/>
+        </w:rPr>
+        <w:drawing>
+          <wp:anchor distT="0" distB="0" distL="114300" distR="114300" simplePos="0" relativeHeight="251659264" behindDoc="0" locked="0" layoutInCell="1" allowOverlap="1" wp14:anchorId="57882DBE" wp14:editId="1E4FB442">
+            <wp:simplePos x="0" y="0"/>
+            <wp:positionH relativeFrom="column">
+              <wp:posOffset>156210</wp:posOffset>
+            </wp:positionH>
+            <wp:positionV relativeFrom="paragraph">
+              <wp:posOffset>320040</wp:posOffset>
+            </wp:positionV>
+            <wp:extent cx="6115050" cy="5048250"/>
+            <wp:effectExtent l="133350" t="114300" r="152400" b="171450"/>
+            <wp:wrapSquare wrapText="bothSides"/>
+            <wp:docPr id="1" name="Picture 1" descr="C:\Users\KBI13XZhiZF\Desktop\AStar.png"/>
+            <wp:cNvGraphicFramePr>
+              <a:graphicFrameLocks xmlns:a="http://schemas.openxmlformats.org/drawingml/2006/main" noChangeAspect="1"/>
+            </wp:cNvGraphicFramePr>
+            <a:graphic xmlns:a="http://schemas.openxmlformats.org/drawingml/2006/main">
+              <a:graphicData uri="http://schemas.openxmlformats.org/drawingml/2006/picture">
+                <pic:pic xmlns:pic="http://schemas.openxmlformats.org/drawingml/2006/picture">
+                  <pic:nvPicPr>
+                    <pic:cNvPr id="0" name="Picture 1" descr="C:\Users\KBI13XZhiZF\Desktop\AStar.png"/>
+                    <pic:cNvPicPr>
+                      <a:picLocks noChangeAspect="1" noChangeArrowheads="1"/>
+                    </pic:cNvPicPr>
+                  </pic:nvPicPr>
+                  <pic:blipFill>
+                    <a:blip r:embed="rId11">
+                      <a:extLst>
+                        <a:ext uri="{28A0092B-C50C-407E-A947-70E740481C1C}">
+                          <a14:useLocalDpi xmlns:a14="http://schemas.microsoft.com/office/drawing/2010/main" val="0"/>
+                        </a:ext>
+                      </a:extLst>
+                    </a:blip>
+                    <a:srcRect/>
+                    <a:stretch>
+                      <a:fillRect/>
+                    </a:stretch>
+                  </pic:blipFill>
+                  <pic:spPr bwMode="auto">
+                    <a:xfrm>
+                      <a:off x="0" y="0"/>
+                      <a:ext cx="6115050" cy="5048250"/>
+                    </a:xfrm>
+                    <a:prstGeom prst="rect">
+                      <a:avLst/>
+                    </a:prstGeom>
+                    <a:solidFill>
+                      <a:srgbClr val="FFFFFF">
+                        <a:shade val="85000"/>
+                      </a:srgbClr>
+                    </a:solidFill>
+                    <a:ln w="88900" cap="sq">
+                      <a:solidFill>
+                        <a:srgbClr val="FFFFFF"/>
+                      </a:solidFill>
+                      <a:miter lim="800000"/>
+                    </a:ln>
+                    <a:effectLst>
+                      <a:outerShdw blurRad="55000" dist="18000" dir="5400000" algn="tl" rotWithShape="0">
+                        <a:srgbClr val="000000">
+                          <a:alpha val="40000"/>
+                        </a:srgbClr>
+                      </a:outerShdw>
+                    </a:effectLst>
+                    <a:scene3d>
+                      <a:camera prst="orthographicFront"/>
+                      <a:lightRig rig="twoPt" dir="t">
+                        <a:rot lat="0" lon="0" rev="7200000"/>
+                      </a:lightRig>
+                    </a:scene3d>
+                    <a:sp3d>
+                      <a:bevelT w="25400" h="19050"/>
+                      <a:contourClr>
+                        <a:srgbClr val="FFFFFF"/>
+                      </a:contourClr>
+                    </a:sp3d>
+                  </pic:spPr>
+                </pic:pic>
+              </a:graphicData>
+            </a:graphic>
+            <wp14:sizeRelH relativeFrom="page">
+              <wp14:pctWidth>0</wp14:pctWidth>
+            </wp14:sizeRelH>
+            <wp14:sizeRelV relativeFrom="page">
+              <wp14:pctHeight>0</wp14:pctHeight>
+            </wp14:sizeRelV>
+          </wp:anchor>
+        </w:drawing>
+      </w:r>
+    </w:p>
+    <w:p>
+      <w:pPr>
+        <w:rPr>
+          <w:lang w:val="en-US"/>
+        </w:rPr>
+      </w:pPr>
+    </w:p>
+    <w:p>
+      <w:pPr>
+        <w:rPr>
+          <w:lang w:val="en-US"/>
+        </w:rPr>
+      </w:pPr>
+    </w:p>
+    <w:p>
+      <w:pPr>
+        <w:rPr>
+          <w:b/>
+          <w:u w:val="single"/>
+          <w:lang w:val="en-US"/>
+        </w:rPr>
+      </w:pPr>
+    </w:p>
+    <w:p>
+      <w:pPr>
+        <w:rPr>
+          <w:b/>
+          <w:u w:val="single"/>
+          <w:lang w:val="en-US"/>
+        </w:rPr>
+      </w:pPr>
+    </w:p>
+    <w:p>
+      <w:pPr>
+        <w:rPr>
+          <w:b/>
+          <w:u w:val="single"/>
+          <w:lang w:val="en-US"/>
+        </w:rPr>
+      </w:pPr>
+    </w:p>
+    <w:p>
+      <w:pPr>
+        <w:rPr>
+          <w:b/>
+          <w:u w:val="single"/>
+          <w:lang w:val="en-US"/>
+        </w:rPr>
+      </w:pPr>
+    </w:p>
+    <w:p>
+      <w:pPr>
+        <w:rPr>
+          <w:b/>
+          <w:u w:val="single"/>
+          <w:lang w:val="en-US"/>
+        </w:rPr>
+      </w:pPr>
+    </w:p>
+    <w:p>
+      <w:pPr>
+        <w:rPr>
+          <w:b/>
+          <w:u w:val="single"/>
+          <w:lang w:val="en-US"/>
+        </w:rPr>
+      </w:pPr>
+    </w:p>
+    <w:p>
+      <w:pPr>
+        <w:rPr>
+          <w:b/>
+          <w:u w:val="single"/>
+          <w:lang w:val="en-US"/>
+        </w:rPr>
+      </w:pPr>
+    </w:p>
+    <w:p>
+      <w:pPr>
+        <w:rPr>
+          <w:b/>
+          <w:u w:val="single"/>
+          <w:lang w:val="en-US"/>
+        </w:rPr>
+      </w:pPr>
+      <w:proofErr w:type="spellStart"/>
+      <w:r>
+        <w:rPr>
+          <w:b/>
+          <w:u w:val="single"/>
+          <w:lang w:val="en-US"/>
+        </w:rPr>
+        <w:t>Dijkstra</w:t>
+      </w:r>
+      <w:proofErr w:type="spellEnd"/>
+      <w:r>
+        <w:rPr>
+          <w:b/>
+          <w:u w:val="single"/>
+          <w:lang w:val="en-US"/>
+        </w:rPr>
+        <w:t xml:space="preserve"> AI</w:t>
+      </w:r>
+    </w:p>
+    <w:p>
+      <w:pPr>
+        <w:rPr>
+          <w:b/>
+          <w:u w:val="single"/>
+          <w:lang w:val="en-US"/>
+        </w:rPr>
+      </w:pPr>
+      <w:r>
+        <w:rPr>
+          <w:b/>
+          <w:noProof/>
+          <w:sz w:val="32"/>
+          <w:szCs w:val="32"/>
+          <w:u w:val="single"/>
+          <w:lang w:val="en-SG" w:eastAsia="en-SG"/>
+        </w:rPr>
+        <w:drawing>
+          <wp:anchor distT="0" distB="0" distL="114300" distR="114300" simplePos="0" relativeHeight="251661312" behindDoc="0" locked="0" layoutInCell="1" allowOverlap="1" wp14:anchorId="778E0C03" wp14:editId="1F6FC268">
+            <wp:simplePos x="0" y="0"/>
+            <wp:positionH relativeFrom="column">
+              <wp:posOffset>241935</wp:posOffset>
+            </wp:positionH>
+            <wp:positionV relativeFrom="paragraph">
+              <wp:posOffset>652780</wp:posOffset>
+            </wp:positionV>
+            <wp:extent cx="5886450" cy="7219950"/>
+            <wp:effectExtent l="133350" t="95250" r="152400" b="171450"/>
+            <wp:wrapSquare wrapText="bothSides"/>
+            <wp:docPr id="2" name="Picture 2" descr="C:\Users\KBI13XZhiZF\Desktop\Dijkstra.png"/>
+            <wp:cNvGraphicFramePr>
+              <a:graphicFrameLocks xmlns:a="http://schemas.openxmlformats.org/drawingml/2006/main" noChangeAspect="1"/>
+            </wp:cNvGraphicFramePr>
+            <a:graphic xmlns:a="http://schemas.openxmlformats.org/drawingml/2006/main">
+              <a:graphicData uri="http://schemas.openxmlformats.org/drawingml/2006/picture">
+                <pic:pic xmlns:pic="http://schemas.openxmlformats.org/drawingml/2006/picture">
+                  <pic:nvPicPr>
+                    <pic:cNvPr id="0" name="Picture 2" descr="C:\Users\KBI13XZhiZF\Desktop\Dijkstra.png"/>
+                    <pic:cNvPicPr>
+                      <a:picLocks noChangeAspect="1" noChangeArrowheads="1"/>
+                    </pic:cNvPicPr>
+                  </pic:nvPicPr>
+                  <pic:blipFill>
+                    <a:blip r:embed="rId12">
+                      <a:extLst>
+                        <a:ext uri="{28A0092B-C50C-407E-A947-70E740481C1C}">
+                          <a14:useLocalDpi xmlns:a14="http://schemas.microsoft.com/office/drawing/2010/main" val="0"/>
+                        </a:ext>
+                      </a:extLst>
+                    </a:blip>
+                    <a:srcRect/>
+                    <a:stretch>
+                      <a:fillRect/>
+                    </a:stretch>
+                  </pic:blipFill>
+                  <pic:spPr bwMode="auto">
+                    <a:xfrm>
+                      <a:off x="0" y="0"/>
+                      <a:ext cx="5886450" cy="7219950"/>
+                    </a:xfrm>
+                    <a:prstGeom prst="rect">
+                      <a:avLst/>
+                    </a:prstGeom>
+                    <a:solidFill>
+                      <a:srgbClr val="FFFFFF">
+                        <a:shade val="85000"/>
+                      </a:srgbClr>
+                    </a:solidFill>
+                    <a:ln w="88900" cap="sq">
+                      <a:solidFill>
+                        <a:srgbClr val="FFFFFF"/>
+                      </a:solidFill>
+                      <a:miter lim="800000"/>
+                    </a:ln>
+                    <a:effectLst>
+                      <a:outerShdw blurRad="55000" dist="18000" dir="5400000" algn="tl" rotWithShape="0">
+                        <a:srgbClr val="000000">
+                          <a:alpha val="40000"/>
+                        </a:srgbClr>
+                      </a:outerShdw>
+                    </a:effectLst>
+                    <a:scene3d>
+                      <a:camera prst="orthographicFront"/>
+                      <a:lightRig rig="twoPt" dir="t">
+                        <a:rot lat="0" lon="0" rev="7200000"/>
+                      </a:lightRig>
+                    </a:scene3d>
+                    <a:sp3d>
+                      <a:bevelT w="25400" h="19050"/>
+                      <a:contourClr>
+                        <a:srgbClr val="FFFFFF"/>
+                      </a:contourClr>
+                    </a:sp3d>
+                  </pic:spPr>
+                </pic:pic>
+              </a:graphicData>
+            </a:graphic>
+            <wp14:sizeRelH relativeFrom="page">
+              <wp14:pctWidth>0</wp14:pctWidth>
+            </wp14:sizeRelH>
+            <wp14:sizeRelV relativeFrom="page">
+              <wp14:pctHeight>0</wp14:pctHeight>
+            </wp14:sizeRelV>
+          </wp:anchor>
+        </w:drawing>
+      </w:r>
     </w:p>
     <w:sectPr>
       <w:pgSz w:w="11906" w:h="16838"/>
@@ -2725,37 +3802,6 @@
         </w:p>
       </w:docPartBody>
     </w:docPart>
-    <w:docPart>
-      <w:docPartPr>
-        <w:name w:val="5DC23FC9BFA744CAA1050CE8D851FB0D"/>
-        <w:category>
-          <w:name w:val="General"/>
-          <w:gallery w:val="placeholder"/>
-        </w:category>
-        <w:types>
-          <w:type w:val="bbPlcHdr"/>
-        </w:types>
-        <w:behaviors>
-          <w:behavior w:val="content"/>
-        </w:behaviors>
-        <w:guid w:val="{4609E30A-0858-46A9-9C6D-4BC745BB8EA1}"/>
-      </w:docPartPr>
-      <w:docPartBody>
-        <w:p>
-          <w:pPr>
-            <w:pStyle w:val="5DC23FC9BFA744CAA1050CE8D851FB0D"/>
-          </w:pPr>
-          <w:r>
-            <w:rPr>
-              <w:rFonts w:asciiTheme="majorHAnsi" w:eastAsiaTheme="majorEastAsia" w:hAnsiTheme="majorHAnsi" w:cstheme="majorBidi"/>
-              <w:sz w:val="44"/>
-              <w:szCs w:val="44"/>
-            </w:rPr>
-            <w:t>[Type the document subtitle]</w:t>
-          </w:r>
-        </w:p>
-      </w:docPartBody>
-    </w:docPart>
   </w:docParts>
 </w:glossaryDocument>
 </file>
@@ -2808,6 +3854,7 @@
   <w:rsids>
     <w:rsidRoot w:val="00BA4270"/>
     <w:rsid w:val="002F77E9"/>
+    <w:rsid w:val="003132A9"/>
     <w:rsid w:val="008936C8"/>
     <w:rsid w:val="00A664E9"/>
     <w:rsid w:val="00BA4270"/>
@@ -3563,10 +4610,22 @@
 </CoverPageProperties>
 </file>
 
+<file path=customXml/item2.xml><?xml version="1.0" encoding="utf-8"?>
+<b:Sources xmlns:b="http://schemas.openxmlformats.org/officeDocument/2006/bibliography" xmlns="http://schemas.openxmlformats.org/officeDocument/2006/bibliography" SelectedStyle="\APA.XSL" StyleName="APA"/>
+</file>
+
 <file path=customXml/itemProps1.xml><?xml version="1.0" encoding="utf-8"?>
 <ds:datastoreItem xmlns:ds="http://schemas.openxmlformats.org/officeDocument/2006/customXml" ds:itemID="{55AF091B-3C7A-41E3-B477-F2FDAA23CFDA}">
   <ds:schemaRefs>
     <ds:schemaRef ds:uri="http://schemas.microsoft.com/office/2006/coverPageProps"/>
   </ds:schemaRefs>
 </ds:datastoreItem>
+</file>
+
+<file path=customXml/itemProps2.xml><?xml version="1.0" encoding="utf-8"?>
+<ds:datastoreItem xmlns:ds="http://schemas.openxmlformats.org/officeDocument/2006/customXml" ds:itemID="{D93AE9B7-CA4C-4D91-89D5-0C81A8BDD5E3}">
+  <ds:schemaRefs>
+    <ds:schemaRef ds:uri="http://schemas.openxmlformats.org/officeDocument/2006/bibliography"/>
+  </ds:schemaRefs>
+</ds:datastoreItem>
 </file>
</xml_diff>